<commit_message>
Update OAGIS Repository Installation Guide for Oracle
</commit_message>
<xml_diff>
--- a/documents/OAGIS Repository Installation Guide/OAGIS Repository Installation Guide.docx
+++ b/documents/OAGIS Repository Installation Guide/OAGIS Repository Installation Guide.docx
@@ -1,6 +1,6 @@
 
 <file path=word/document.xml><?xml version="1.0" encoding="utf-8"?>
-<w:document xmlns:wpc="http://schemas.microsoft.com/office/word/2010/wordprocessingCanvas" xmlns:cx="http://schemas.microsoft.com/office/drawing/2014/chartex" xmlns:cx1="http://schemas.microsoft.com/office/drawing/2015/9/8/chartex" xmlns:cx2="http://schemas.microsoft.com/office/drawing/2015/10/21/chartex" xmlns:mc="http://schemas.openxmlformats.org/markup-compatibility/2006" xmlns:o="urn:schemas-microsoft-com:office:office" xmlns:r="http://schemas.openxmlformats.org/officeDocument/2006/relationships" xmlns:m="http://schemas.openxmlformats.org/officeDocument/2006/math" xmlns:v="urn:schemas-microsoft-com:vml" xmlns:wp14="http://schemas.microsoft.com/office/word/2010/wordprocessingDrawing" xmlns:wp="http://schemas.openxmlformats.org/drawingml/2006/wordprocessingDrawing" xmlns:w10="urn:schemas-microsoft-com:office:word" xmlns:w="http://schemas.openxmlformats.org/wordprocessingml/2006/main" xmlns:w14="http://schemas.microsoft.com/office/word/2010/wordml" xmlns:w15="http://schemas.microsoft.com/office/word/2012/wordml" xmlns:w16se="http://schemas.microsoft.com/office/word/2015/wordml/symex" xmlns:wpg="http://schemas.microsoft.com/office/word/2010/wordprocessingGroup" xmlns:wpi="http://schemas.microsoft.com/office/word/2010/wordprocessingInk" xmlns:wne="http://schemas.microsoft.com/office/word/2006/wordml" xmlns:wps="http://schemas.microsoft.com/office/word/2010/wordprocessingShape" mc:Ignorable="w14 w15 w16se wp14">
+<w:document xmlns:wpc="http://schemas.microsoft.com/office/word/2010/wordprocessingCanvas" xmlns:mo="http://schemas.microsoft.com/office/mac/office/2008/main" xmlns:mc="http://schemas.openxmlformats.org/markup-compatibility/2006" xmlns:mv="urn:schemas-microsoft-com:mac:vml" xmlns:o="urn:schemas-microsoft-com:office:office" xmlns:r="http://schemas.openxmlformats.org/officeDocument/2006/relationships" xmlns:m="http://schemas.openxmlformats.org/officeDocument/2006/math" xmlns:v="urn:schemas-microsoft-com:vml" xmlns:wp14="http://schemas.microsoft.com/office/word/2010/wordprocessingDrawing" xmlns:wp="http://schemas.openxmlformats.org/drawingml/2006/wordprocessingDrawing" xmlns:w10="urn:schemas-microsoft-com:office:word" xmlns:w="http://schemas.openxmlformats.org/wordprocessingml/2006/main" xmlns:w14="http://schemas.microsoft.com/office/word/2010/wordml" xmlns:w15="http://schemas.microsoft.com/office/word/2012/wordml" xmlns:wpg="http://schemas.microsoft.com/office/word/2010/wordprocessingGroup" xmlns:wpi="http://schemas.microsoft.com/office/word/2010/wordprocessingInk" xmlns:wne="http://schemas.microsoft.com/office/word/2006/wordml" xmlns:wps="http://schemas.microsoft.com/office/word/2010/wordprocessingShape" mc:Ignorable="w14 w15 wp14">
   <w:background w:color="FFFFFF"/>
   <w:body>
     <w:p>
@@ -22,10 +22,7 @@
         <w:t xml:space="preserve">an OAGIS Repository </w:t>
       </w:r>
       <w:r>
-        <w:t>database</w:t>
-      </w:r>
-      <w:r>
-        <w:t xml:space="preserve">. At this time, </w:t>
+        <w:t xml:space="preserve">database. At this time, </w:t>
       </w:r>
       <w:r>
         <w:t xml:space="preserve">an </w:t>
@@ -67,19 +64,13 @@
     <w:p/>
     <w:p>
       <w:r>
-        <w:t xml:space="preserve">1. </w:t>
-      </w:r>
-      <w:r>
-        <w:t>Oracle 10g or higher installed. The user executing this database script has sufficient grants to create databases and tables.</w:t>
-      </w:r>
-    </w:p>
-    <w:p/>
-    <w:p>
-      <w:r>
-        <w:t>2. A database created in the DBMS. In the instruction below, the databa</w:t>
-      </w:r>
-      <w:r>
-        <w:t xml:space="preserve">se name is assumed to be </w:t>
+        <w:t>1. Oracle 10g or higher installed. The user executing this database script has sufficient grants to create databases and tables.</w:t>
+      </w:r>
+    </w:p>
+    <w:p/>
+    <w:p>
+      <w:r>
+        <w:t xml:space="preserve">2. A database created in the DBMS. In the instruction below, the database name is assumed to be </w:t>
       </w:r>
       <w:proofErr w:type="spellStart"/>
       <w:r>
@@ -93,180 +84,129 @@
         <w:t>.</w:t>
       </w:r>
       <w:r>
+        <w:t xml:space="preserve"> If a database has not yet b</w:t>
+      </w:r>
+      <w:r>
+        <w:t>een created, the instruction at</w:t>
+      </w:r>
+      <w:r>
         <w:t xml:space="preserve"> </w:t>
       </w:r>
-      <w:r>
-        <w:t xml:space="preserve">If a database has not yet been created, the instruction at  </w:t>
-      </w:r>
-      <w:commentRangeStart w:id="0"/>
-      <w:r>
-        <w:fldChar w:fldCharType="begin"/>
-      </w:r>
-      <w:r>
-        <w:instrText xml:space="preserve"> HYPERLINK "http://dev.mysql.com/doc/refman/5.5/en/creating-database.html" \h </w:instrText>
-      </w:r>
-      <w:r>
-        <w:fldChar w:fldCharType="separate"/>
-      </w:r>
-      <w:r>
-        <w:rPr>
-          <w:color w:val="1155CC"/>
-          <w:u w:val="single"/>
-        </w:rPr>
-        <w:t>Creating Database</w:t>
-      </w:r>
-      <w:r>
-        <w:rPr>
-          <w:color w:val="1155CC"/>
-          <w:u w:val="single"/>
-        </w:rPr>
-        <w:fldChar w:fldCharType="end"/>
+      <w:hyperlink r:id="rId5" w:anchor="i1017640">
+        <w:r>
+          <w:rPr>
+            <w:color w:val="1155CC"/>
+            <w:u w:val="single"/>
+          </w:rPr>
+          <w:t>Creating Database</w:t>
+        </w:r>
+      </w:hyperlink>
+      <w:r>
+        <w:t xml:space="preserve"> may be useful.</w:t>
+      </w:r>
+    </w:p>
+    <w:p/>
+    <w:p>
+      <w:r>
+        <w:t xml:space="preserve">3. Two SQL scripts included in this distribution, one for creating the database schema and the other one for populating data into the database. The script for creating the database schema has the file name </w:t>
+      </w:r>
+      <w:r>
+        <w:rPr>
+          <w:i/>
+        </w:rPr>
+        <w:t>schema-</w:t>
+      </w:r>
+      <w:proofErr w:type="spellStart"/>
+      <w:r>
+        <w:rPr>
+          <w:i/>
+        </w:rPr>
+        <w:t>oracle</w:t>
+      </w:r>
+      <w:r>
+        <w:rPr>
+          <w:i/>
+        </w:rPr>
+        <w:t>.sql</w:t>
+      </w:r>
+      <w:proofErr w:type="spellEnd"/>
+      <w:r>
+        <w:t xml:space="preserve">. The script for populating the data has the file name </w:t>
+      </w:r>
+      <w:r>
+        <w:rPr>
+          <w:i/>
+        </w:rPr>
+        <w:t>data-</w:t>
+      </w:r>
+      <w:proofErr w:type="spellStart"/>
+      <w:r>
+        <w:rPr>
+          <w:i/>
+        </w:rPr>
+        <w:t>oracle</w:t>
+      </w:r>
+      <w:r>
+        <w:rPr>
+          <w:i/>
+        </w:rPr>
+        <w:t>.sql</w:t>
+      </w:r>
+      <w:proofErr w:type="spellEnd"/>
+      <w:r>
+        <w:t>.</w:t>
+      </w:r>
+    </w:p>
+    <w:p/>
+    <w:p>
+      <w:r>
+        <w:t>3. Setting up</w:t>
+      </w:r>
+    </w:p>
+    <w:p>
+      <w:r>
+        <w:t>Execute the database schema script and then data population script using a DBMS client.</w:t>
+      </w:r>
+    </w:p>
+    <w:p/>
+    <w:p>
+      <w:r>
+        <w:t xml:space="preserve">3.1. Example </w:t>
+      </w:r>
+      <w:r>
+        <w:t>using Oracle SQL Developer</w:t>
+      </w:r>
+      <w:bookmarkStart w:id="0" w:name="_GoBack"/>
+      <w:bookmarkEnd w:id="0"/>
+    </w:p>
+    <w:p/>
+    <w:p>
+      <w:r>
+        <w:t>Oracle SQL Developer</w:t>
+      </w:r>
+      <w:r>
+        <w:t xml:space="preserve"> can </w:t>
+      </w:r>
+      <w:r>
+        <w:t xml:space="preserve">be </w:t>
+      </w:r>
+      <w:r>
+        <w:t>download</w:t>
+      </w:r>
+      <w:r>
+        <w:t>ed</w:t>
       </w:r>
       <w:r>
         <w:t xml:space="preserve"> </w:t>
       </w:r>
-      <w:commentRangeEnd w:id="0"/>
-      <w:r>
-        <w:rPr>
-          <w:rStyle w:val="CommentReference"/>
-          <w:rFonts w:cs="Cordia New"/>
-        </w:rPr>
-        <w:commentReference w:id="0"/>
-      </w:r>
-      <w:r>
-        <w:t>may be useful.</w:t>
-      </w:r>
-    </w:p>
-    <w:p/>
-    <w:p>
-      <w:r>
-        <w:t xml:space="preserve">3. Two SQL scripts included in this distribution, one for creating the database schema and the other one for populating data into the database. The script for creating the database schema has the file </w:t>
-      </w:r>
-      <w:r>
-        <w:t xml:space="preserve">name </w:t>
-      </w:r>
-      <w:r>
-        <w:rPr>
-          <w:i/>
-        </w:rPr>
-        <w:t>schema-</w:t>
-      </w:r>
-      <w:proofErr w:type="spellStart"/>
-      <w:r>
-        <w:rPr>
-          <w:i/>
-        </w:rPr>
-        <w:t>oracle</w:t>
-      </w:r>
-      <w:r>
-        <w:rPr>
-          <w:i/>
-        </w:rPr>
-        <w:t>.sql</w:t>
-      </w:r>
-      <w:proofErr w:type="spellEnd"/>
-      <w:r>
-        <w:t xml:space="preserve">. The script for populating the data has the file name </w:t>
-      </w:r>
-      <w:r>
-        <w:rPr>
-          <w:i/>
-        </w:rPr>
-        <w:t>data-</w:t>
-      </w:r>
-      <w:proofErr w:type="spellStart"/>
-      <w:r>
-        <w:rPr>
-          <w:i/>
-        </w:rPr>
-        <w:t>oracle</w:t>
-      </w:r>
-      <w:r>
-        <w:rPr>
-          <w:i/>
-        </w:rPr>
-        <w:t>.sql</w:t>
-      </w:r>
-      <w:proofErr w:type="spellEnd"/>
-      <w:r>
-        <w:t>.</w:t>
-      </w:r>
-    </w:p>
-    <w:p/>
-    <w:p>
-      <w:r>
-        <w:t>3. Setting up</w:t>
-      </w:r>
-    </w:p>
-    <w:p>
-      <w:r>
-        <w:t>Execute the database schema script and then data population script using a DBMS client.</w:t>
-      </w:r>
-    </w:p>
-    <w:p/>
-    <w:p>
-      <w:r>
-        <w:t>3.1.</w:t>
-      </w:r>
-      <w:r>
-        <w:t xml:space="preserve"> Example </w:t>
-      </w:r>
-      <w:r>
-        <w:t>using Oracle SQL Developer</w:t>
-      </w:r>
-    </w:p>
-    <w:p/>
-    <w:p>
-      <w:r>
-        <w:t>Oracle SQL Developer</w:t>
-      </w:r>
-      <w:r>
-        <w:t xml:space="preserve"> can </w:t>
-      </w:r>
-      <w:r>
-        <w:t xml:space="preserve">be </w:t>
-      </w:r>
-      <w:r>
-        <w:t>download</w:t>
-      </w:r>
-      <w:r>
-        <w:t>ed</w:t>
-      </w:r>
-      <w:r>
-        <w:t xml:space="preserve"> </w:t>
-      </w:r>
-      <w:commentRangeStart w:id="1"/>
-      <w:r>
-        <w:fldChar w:fldCharType="begin"/>
-      </w:r>
-      <w:r>
-        <w:instrText xml:space="preserve"> HYPERLINK "http://dev.mysql.com/downloads/workbench/" \h </w:instrText>
-      </w:r>
-      <w:r>
-        <w:fldChar w:fldCharType="separate"/>
-      </w:r>
-      <w:r>
-        <w:rPr>
-          <w:color w:val="1155CC"/>
-          <w:u w:val="single"/>
-        </w:rPr>
-        <w:t>here</w:t>
-      </w:r>
-      <w:r>
-        <w:rPr>
-          <w:color w:val="1155CC"/>
-          <w:u w:val="single"/>
-        </w:rPr>
-        <w:fldChar w:fldCharType="end"/>
-      </w:r>
-      <w:commentRangeEnd w:id="1"/>
-      <w:r>
-        <w:rPr>
-          <w:rStyle w:val="CommentReference"/>
-          <w:rFonts w:cs="Cordia New"/>
-        </w:rPr>
-        <w:commentReference w:id="1"/>
-      </w:r>
+      <w:hyperlink r:id="rId6" w:history="1">
+        <w:r>
+          <w:rPr>
+            <w:rStyle w:val="Hyperlink"/>
+          </w:rPr>
+          <w:t>here</w:t>
+        </w:r>
+      </w:hyperlink>
       <w:r>
         <w:t xml:space="preserve">. </w:t>
       </w:r>
@@ -308,37 +248,51 @@
       <w:r>
         <w:rPr>
           <w:noProof/>
+          <w:lang w:eastAsia="ko-KR" w:bidi="ar-SA"/>
         </w:rPr>
         <w:lastRenderedPageBreak/>
         <w:drawing>
-          <wp:inline distT="114300" distB="114300" distL="114300" distR="114300" wp14:anchorId="53FB641F" wp14:editId="6E3CCD54">
-            <wp:extent cx="4761575" cy="3443288"/>
+          <wp:inline distT="0" distB="0" distL="0" distR="0" wp14:anchorId="62D4439D" wp14:editId="0021911C">
+            <wp:extent cx="4326255" cy="3184604"/>
             <wp:effectExtent l="0" t="0" r="0" b="0"/>
-            <wp:docPr id="7" name="image13.png"/>
-            <wp:cNvGraphicFramePr/>
+            <wp:docPr id="9" name="Picture 9" descr="../../../../Desktop/Screen%20Shot%202016-08-16%20at%204.45.2"/>
+            <wp:cNvGraphicFramePr>
+              <a:graphicFrameLocks xmlns:a="http://schemas.openxmlformats.org/drawingml/2006/main" noChangeAspect="1"/>
+            </wp:cNvGraphicFramePr>
             <a:graphic xmlns:a="http://schemas.openxmlformats.org/drawingml/2006/main">
               <a:graphicData uri="http://schemas.openxmlformats.org/drawingml/2006/picture">
                 <pic:pic xmlns:pic="http://schemas.openxmlformats.org/drawingml/2006/picture">
                   <pic:nvPicPr>
-                    <pic:cNvPr id="0" name="image13.png"/>
-                    <pic:cNvPicPr preferRelativeResize="0"/>
+                    <pic:cNvPr id="0" name="Picture 2" descr="../../../../Desktop/Screen%20Shot%202016-08-16%20at%204.45.2"/>
+                    <pic:cNvPicPr>
+                      <a:picLocks noChangeAspect="1" noChangeArrowheads="1"/>
+                    </pic:cNvPicPr>
                   </pic:nvPicPr>
                   <pic:blipFill>
-                    <a:blip r:embed="rId6"/>
+                    <a:blip r:embed="rId7">
+                      <a:extLst>
+                        <a:ext uri="{28A0092B-C50C-407E-A947-70E740481C1C}">
+                          <a14:useLocalDpi xmlns:a14="http://schemas.microsoft.com/office/drawing/2010/main" val="0"/>
+                        </a:ext>
+                      </a:extLst>
+                    </a:blip>
                     <a:srcRect/>
                     <a:stretch>
                       <a:fillRect/>
                     </a:stretch>
                   </pic:blipFill>
-                  <pic:spPr>
+                  <pic:spPr bwMode="auto">
                     <a:xfrm>
                       <a:off x="0" y="0"/>
-                      <a:ext cx="4761575" cy="3443288"/>
+                      <a:ext cx="4334266" cy="3190501"/>
                     </a:xfrm>
                     <a:prstGeom prst="rect">
                       <a:avLst/>
                     </a:prstGeom>
-                    <a:ln/>
+                    <a:noFill/>
+                    <a:ln>
+                      <a:noFill/>
+                    </a:ln>
                   </pic:spPr>
                 </pic:pic>
               </a:graphicData>
@@ -361,11 +315,17 @@
         <w:t>1</w:t>
       </w:r>
       <w:r>
-        <w:t xml:space="preserve">. The Home Screen of MySQL </w:t>
+        <w:t xml:space="preserve">. The Home Screen of </w:t>
+      </w:r>
+      <w:r>
+        <w:t xml:space="preserve">Oracle SQL </w:t>
       </w:r>
       <w:proofErr w:type="gramStart"/>
       <w:r>
-        <w:t>Workbench ]</w:t>
+        <w:t>Developer</w:t>
+      </w:r>
+      <w:r>
+        <w:t xml:space="preserve"> ]</w:t>
       </w:r>
       <w:proofErr w:type="gramEnd"/>
     </w:p>
@@ -375,10 +335,13 @@
         <w:t xml:space="preserve">This screen, Figure </w:t>
       </w:r>
       <w:r>
-        <w:t>1., appeared when you started MySQL Workbench. To make new connection configuration, you c</w:t>
-      </w:r>
-      <w:r>
-        <w:t>an click [+] button by ‘MySQL Connections’ label on the left-top screen.</w:t>
+        <w:t xml:space="preserve">1., appeared when you started </w:t>
+      </w:r>
+      <w:r>
+        <w:t>Oracle SQL Developer</w:t>
+      </w:r>
+      <w:r>
+        <w:t>. To make new connection configuration, you can click [+] button on the left-top screen.</w:t>
       </w:r>
     </w:p>
     <w:p/>
@@ -389,36 +352,50 @@
       <w:r>
         <w:rPr>
           <w:noProof/>
+          <w:lang w:eastAsia="ko-KR" w:bidi="ar-SA"/>
         </w:rPr>
         <w:drawing>
-          <wp:inline distT="114300" distB="114300" distL="114300" distR="114300" wp14:anchorId="2D9E0814" wp14:editId="22A8A4C9">
-            <wp:extent cx="4805363" cy="3156464"/>
-            <wp:effectExtent l="0" t="0" r="0" b="0"/>
-            <wp:docPr id="2" name="image03.png"/>
-            <wp:cNvGraphicFramePr/>
+          <wp:inline distT="0" distB="0" distL="0" distR="0" wp14:anchorId="6BB5B7B6" wp14:editId="55539B93">
+            <wp:extent cx="5012055" cy="2605197"/>
+            <wp:effectExtent l="0" t="0" r="0" b="11430"/>
+            <wp:docPr id="10" name="Picture 10" descr="../../../../Desktop/Screen%20Shot%202016-08-16%20at%204.48.3"/>
+            <wp:cNvGraphicFramePr>
+              <a:graphicFrameLocks xmlns:a="http://schemas.openxmlformats.org/drawingml/2006/main" noChangeAspect="1"/>
+            </wp:cNvGraphicFramePr>
             <a:graphic xmlns:a="http://schemas.openxmlformats.org/drawingml/2006/main">
               <a:graphicData uri="http://schemas.openxmlformats.org/drawingml/2006/picture">
                 <pic:pic xmlns:pic="http://schemas.openxmlformats.org/drawingml/2006/picture">
                   <pic:nvPicPr>
-                    <pic:cNvPr id="0" name="image03.png"/>
-                    <pic:cNvPicPr preferRelativeResize="0"/>
+                    <pic:cNvPr id="0" name="Picture 3" descr="../../../../Desktop/Screen%20Shot%202016-08-16%20at%204.48.3"/>
+                    <pic:cNvPicPr>
+                      <a:picLocks noChangeAspect="1" noChangeArrowheads="1"/>
+                    </pic:cNvPicPr>
                   </pic:nvPicPr>
                   <pic:blipFill>
-                    <a:blip r:embed="rId7"/>
+                    <a:blip r:embed="rId8">
+                      <a:extLst>
+                        <a:ext uri="{28A0092B-C50C-407E-A947-70E740481C1C}">
+                          <a14:useLocalDpi xmlns:a14="http://schemas.microsoft.com/office/drawing/2010/main" val="0"/>
+                        </a:ext>
+                      </a:extLst>
+                    </a:blip>
                     <a:srcRect/>
                     <a:stretch>
                       <a:fillRect/>
                     </a:stretch>
                   </pic:blipFill>
-                  <pic:spPr>
+                  <pic:spPr bwMode="auto">
                     <a:xfrm>
                       <a:off x="0" y="0"/>
-                      <a:ext cx="4805363" cy="3156464"/>
+                      <a:ext cx="5052372" cy="2626153"/>
                     </a:xfrm>
                     <a:prstGeom prst="rect">
                       <a:avLst/>
                     </a:prstGeom>
-                    <a:ln/>
+                    <a:noFill/>
+                    <a:ln>
+                      <a:noFill/>
+                    </a:ln>
                   </pic:spPr>
                 </pic:pic>
               </a:graphicData>
@@ -446,7 +423,6 @@
     <w:p/>
     <w:p>
       <w:r>
-        <w:lastRenderedPageBreak/>
         <w:t xml:space="preserve">Fill in a connection name and provide all information to access </w:t>
       </w:r>
       <w:r>
@@ -491,7 +467,7 @@
         <w:rPr>
           <w:i/>
         </w:rPr>
-        <w:t>3306</w:t>
+        <w:t>1521</w:t>
       </w:r>
       <w:r>
         <w:t xml:space="preserve"> as Port, </w:t>
@@ -512,14 +488,19 @@
         <w:rPr>
           <w:i/>
         </w:rPr>
-        <w:t>oagsrt_revision</w:t>
+        <w:t>xe</w:t>
       </w:r>
       <w:proofErr w:type="spellEnd"/>
       <w:r>
-        <w:t xml:space="preserve"> as Default Schema (this is the database prepared earlier). These parameters shall be set based on your environments.</w:t>
-      </w:r>
-    </w:p>
-    <w:p/>
+        <w:t xml:space="preserve"> as </w:t>
+      </w:r>
+      <w:r>
+        <w:t>SID</w:t>
+      </w:r>
+      <w:r>
+        <w:t xml:space="preserve"> (this is the database prepared earlier). These parameters shall be set based on your environments.</w:t>
+      </w:r>
+    </w:p>
     <w:p/>
     <w:p>
       <w:pPr>
@@ -528,36 +509,51 @@
       <w:r>
         <w:rPr>
           <w:noProof/>
-        </w:rPr>
+          <w:lang w:eastAsia="ko-KR" w:bidi="ar-SA"/>
+        </w:rPr>
+        <w:lastRenderedPageBreak/>
         <w:drawing>
-          <wp:inline distT="114300" distB="114300" distL="114300" distR="114300" wp14:anchorId="3AC66B5E" wp14:editId="6911BF66">
-            <wp:extent cx="4699557" cy="3405188"/>
-            <wp:effectExtent l="0" t="0" r="0" b="0"/>
-            <wp:docPr id="3" name="image08.png"/>
-            <wp:cNvGraphicFramePr/>
+          <wp:inline distT="0" distB="0" distL="0" distR="0" wp14:anchorId="6D11803A" wp14:editId="1BBC6E80">
+            <wp:extent cx="4186769" cy="2771775"/>
+            <wp:effectExtent l="0" t="0" r="4445" b="0"/>
+            <wp:docPr id="11" name="Picture 11" descr="../../../../Desktop/Screen%20Shot%202016-08-16%20at%204.50.3"/>
+            <wp:cNvGraphicFramePr>
+              <a:graphicFrameLocks xmlns:a="http://schemas.openxmlformats.org/drawingml/2006/main" noChangeAspect="1"/>
+            </wp:cNvGraphicFramePr>
             <a:graphic xmlns:a="http://schemas.openxmlformats.org/drawingml/2006/main">
               <a:graphicData uri="http://schemas.openxmlformats.org/drawingml/2006/picture">
                 <pic:pic xmlns:pic="http://schemas.openxmlformats.org/drawingml/2006/picture">
                   <pic:nvPicPr>
-                    <pic:cNvPr id="0" name="image08.png"/>
-                    <pic:cNvPicPr preferRelativeResize="0"/>
+                    <pic:cNvPr id="0" name="Picture 4" descr="../../../../Desktop/Screen%20Shot%202016-08-16%20at%204.50.3"/>
+                    <pic:cNvPicPr>
+                      <a:picLocks noChangeAspect="1" noChangeArrowheads="1"/>
+                    </pic:cNvPicPr>
                   </pic:nvPicPr>
                   <pic:blipFill>
-                    <a:blip r:embed="rId8"/>
+                    <a:blip r:embed="rId9">
+                      <a:extLst>
+                        <a:ext uri="{28A0092B-C50C-407E-A947-70E740481C1C}">
+                          <a14:useLocalDpi xmlns:a14="http://schemas.microsoft.com/office/drawing/2010/main" val="0"/>
+                        </a:ext>
+                      </a:extLst>
+                    </a:blip>
                     <a:srcRect/>
                     <a:stretch>
                       <a:fillRect/>
                     </a:stretch>
                   </pic:blipFill>
-                  <pic:spPr>
+                  <pic:spPr bwMode="auto">
                     <a:xfrm>
                       <a:off x="0" y="0"/>
-                      <a:ext cx="4699557" cy="3405188"/>
+                      <a:ext cx="4198947" cy="2779837"/>
                     </a:xfrm>
                     <a:prstGeom prst="rect">
                       <a:avLst/>
                     </a:prstGeom>
-                    <a:ln/>
+                    <a:noFill/>
+                    <a:ln>
+                      <a:noFill/>
+                    </a:ln>
                   </pic:spPr>
                 </pic:pic>
               </a:graphicData>
@@ -571,7 +567,13 @@
         <w:jc w:val="center"/>
       </w:pPr>
       <w:r>
-        <w:t xml:space="preserve">[ Figure 3.1.3. After creating new </w:t>
+        <w:t xml:space="preserve">[ Figure </w:t>
+      </w:r>
+      <w:r>
+        <w:t>3</w:t>
+      </w:r>
+      <w:r>
+        <w:t xml:space="preserve">. After creating new </w:t>
       </w:r>
       <w:proofErr w:type="gramStart"/>
       <w:r>
@@ -582,48 +584,73 @@
     <w:p/>
     <w:p>
       <w:r>
-        <w:t>Now, th</w:t>
-      </w:r>
-      <w:r>
-        <w:t>e database can be accessed.  Click the box showing the database connection name created earlier. A SQL Editor will display as shown in Figure 3.1.4.</w:t>
-      </w:r>
-    </w:p>
-    <w:p/>
-    <w:p>
+        <w:t xml:space="preserve">Now, the database can be accessed.  Click the box showing the database connection name created earlier. A </w:t>
+      </w:r>
+      <w:r>
+        <w:t>Worksheet</w:t>
+      </w:r>
+      <w:r>
+        <w:t xml:space="preserve"> will display as shown in Figure </w:t>
+      </w:r>
+      <w:r>
+        <w:t>4</w:t>
+      </w:r>
+      <w:r>
+        <w:t>.</w:t>
+      </w:r>
+    </w:p>
+    <w:p/>
+    <w:p>
+      <w:pPr>
+        <w:jc w:val="center"/>
+      </w:pPr>
       <w:r>
         <w:rPr>
           <w:noProof/>
-        </w:rPr>
-        <w:lastRenderedPageBreak/>
+          <w:lang w:eastAsia="ko-KR" w:bidi="ar-SA"/>
+        </w:rPr>
         <w:drawing>
-          <wp:inline distT="114300" distB="114300" distL="114300" distR="114300" wp14:anchorId="68E8AC7B" wp14:editId="412DD143">
-            <wp:extent cx="5943600" cy="4521200"/>
+          <wp:inline distT="0" distB="0" distL="0" distR="0" wp14:anchorId="021AA737" wp14:editId="41793843">
+            <wp:extent cx="6103620" cy="3999375"/>
             <wp:effectExtent l="0" t="0" r="0" b="0"/>
-            <wp:docPr id="6" name="image11.png"/>
-            <wp:cNvGraphicFramePr/>
+            <wp:docPr id="12" name="Picture 12" descr="../../../../Desktop/Screen%20Shot%202016-08-16%20at%204.55.0"/>
+            <wp:cNvGraphicFramePr>
+              <a:graphicFrameLocks xmlns:a="http://schemas.openxmlformats.org/drawingml/2006/main" noChangeAspect="1"/>
+            </wp:cNvGraphicFramePr>
             <a:graphic xmlns:a="http://schemas.openxmlformats.org/drawingml/2006/main">
               <a:graphicData uri="http://schemas.openxmlformats.org/drawingml/2006/picture">
                 <pic:pic xmlns:pic="http://schemas.openxmlformats.org/drawingml/2006/picture">
                   <pic:nvPicPr>
-                    <pic:cNvPr id="0" name="image11.png"/>
-                    <pic:cNvPicPr preferRelativeResize="0"/>
+                    <pic:cNvPr id="0" name="Picture 5" descr="../../../../Desktop/Screen%20Shot%202016-08-16%20at%204.55.0"/>
+                    <pic:cNvPicPr>
+                      <a:picLocks noChangeAspect="1" noChangeArrowheads="1"/>
+                    </pic:cNvPicPr>
                   </pic:nvPicPr>
                   <pic:blipFill>
-                    <a:blip r:embed="rId9"/>
+                    <a:blip r:embed="rId10">
+                      <a:extLst>
+                        <a:ext uri="{28A0092B-C50C-407E-A947-70E740481C1C}">
+                          <a14:useLocalDpi xmlns:a14="http://schemas.microsoft.com/office/drawing/2010/main" val="0"/>
+                        </a:ext>
+                      </a:extLst>
+                    </a:blip>
                     <a:srcRect/>
                     <a:stretch>
                       <a:fillRect/>
                     </a:stretch>
                   </pic:blipFill>
-                  <pic:spPr>
+                  <pic:spPr bwMode="auto">
                     <a:xfrm>
                       <a:off x="0" y="0"/>
-                      <a:ext cx="5943600" cy="4521200"/>
+                      <a:ext cx="6126418" cy="4014314"/>
                     </a:xfrm>
                     <a:prstGeom prst="rect">
                       <a:avLst/>
                     </a:prstGeom>
-                    <a:ln/>
+                    <a:noFill/>
+                    <a:ln>
+                      <a:noFill/>
+                    </a:ln>
                   </pic:spPr>
                 </pic:pic>
               </a:graphicData>
@@ -637,27 +664,49 @@
         <w:jc w:val="center"/>
       </w:pPr>
       <w:r>
-        <w:t xml:space="preserve">[ Figure 3.1.4. SQL Editor Screen on MySQL </w:t>
+        <w:t xml:space="preserve">[ Figure 4. </w:t>
+      </w:r>
+      <w:r>
+        <w:t>Worksheet</w:t>
+      </w:r>
+      <w:r>
+        <w:t xml:space="preserve"> on </w:t>
+      </w:r>
+      <w:r>
+        <w:t xml:space="preserve">Oracle SQL </w:t>
       </w:r>
       <w:proofErr w:type="gramStart"/>
       <w:r>
-        <w:t>Workbench ]</w:t>
+        <w:t>Developer</w:t>
+      </w:r>
+      <w:r>
+        <w:t xml:space="preserve"> ]</w:t>
       </w:r>
       <w:proofErr w:type="gramEnd"/>
     </w:p>
     <w:p/>
     <w:p>
       <w:r>
+        <w:lastRenderedPageBreak/>
         <w:t>3.1.2. Create Schema and Import Data</w:t>
       </w:r>
     </w:p>
     <w:p/>
     <w:p>
       <w:r>
-        <w:t xml:space="preserve"> To create</w:t>
-      </w:r>
-      <w:r>
-        <w:t xml:space="preserve"> the SRT schema and Import data, use the ‘Run SQL Script’ function on File Menu.</w:t>
+        <w:t xml:space="preserve"> To create the SRT schema and Import data, use the ‘</w:t>
+      </w:r>
+      <w:r>
+        <w:t>Open</w:t>
+      </w:r>
+      <w:r>
+        <w:t xml:space="preserve">’ </w:t>
+      </w:r>
+      <w:r>
+        <w:t>Sub-Menu</w:t>
+      </w:r>
+      <w:r>
+        <w:t xml:space="preserve"> on File Menu.</w:t>
       </w:r>
     </w:p>
     <w:p/>
@@ -668,36 +717,50 @@
       <w:r>
         <w:rPr>
           <w:noProof/>
+          <w:lang w:eastAsia="ko-KR" w:bidi="ar-SA"/>
         </w:rPr>
         <w:drawing>
-          <wp:inline distT="114300" distB="114300" distL="114300" distR="114300" wp14:anchorId="15C1C45E" wp14:editId="4597197F">
-            <wp:extent cx="1607403" cy="1919288"/>
-            <wp:effectExtent l="0" t="0" r="0" b="0"/>
-            <wp:docPr id="1" name="image01.png"/>
-            <wp:cNvGraphicFramePr/>
+          <wp:inline distT="0" distB="0" distL="0" distR="0" wp14:anchorId="67F3FD77" wp14:editId="6F17166F">
+            <wp:extent cx="1239520" cy="2007418"/>
+            <wp:effectExtent l="0" t="0" r="5080" b="0"/>
+            <wp:docPr id="13" name="Picture 13" descr="../../../../Desktop/Screen%20Shot%202016-08-16%20at%204.57.5"/>
+            <wp:cNvGraphicFramePr>
+              <a:graphicFrameLocks xmlns:a="http://schemas.openxmlformats.org/drawingml/2006/main" noChangeAspect="1"/>
+            </wp:cNvGraphicFramePr>
             <a:graphic xmlns:a="http://schemas.openxmlformats.org/drawingml/2006/main">
               <a:graphicData uri="http://schemas.openxmlformats.org/drawingml/2006/picture">
                 <pic:pic xmlns:pic="http://schemas.openxmlformats.org/drawingml/2006/picture">
                   <pic:nvPicPr>
-                    <pic:cNvPr id="0" name="image01.png"/>
-                    <pic:cNvPicPr preferRelativeResize="0"/>
+                    <pic:cNvPr id="0" name="Picture 6" descr="../../../../Desktop/Screen%20Shot%202016-08-16%20at%204.57.5"/>
+                    <pic:cNvPicPr>
+                      <a:picLocks noChangeAspect="1" noChangeArrowheads="1"/>
+                    </pic:cNvPicPr>
                   </pic:nvPicPr>
                   <pic:blipFill>
-                    <a:blip r:embed="rId10"/>
+                    <a:blip r:embed="rId11">
+                      <a:extLst>
+                        <a:ext uri="{28A0092B-C50C-407E-A947-70E740481C1C}">
+                          <a14:useLocalDpi xmlns:a14="http://schemas.microsoft.com/office/drawing/2010/main" val="0"/>
+                        </a:ext>
+                      </a:extLst>
+                    </a:blip>
                     <a:srcRect/>
                     <a:stretch>
                       <a:fillRect/>
                     </a:stretch>
                   </pic:blipFill>
-                  <pic:spPr>
+                  <pic:spPr bwMode="auto">
                     <a:xfrm>
                       <a:off x="0" y="0"/>
-                      <a:ext cx="1607403" cy="1919288"/>
+                      <a:ext cx="1252684" cy="2028738"/>
                     </a:xfrm>
                     <a:prstGeom prst="rect">
                       <a:avLst/>
                     </a:prstGeom>
-                    <a:ln/>
+                    <a:noFill/>
+                    <a:ln>
+                      <a:noFill/>
+                    </a:ln>
                   </pic:spPr>
                 </pic:pic>
               </a:graphicData>
@@ -711,7 +774,13 @@
         <w:jc w:val="center"/>
       </w:pPr>
       <w:r>
-        <w:t xml:space="preserve">[ Figure 3.1.5. Run SQL Script… on File </w:t>
+        <w:t xml:space="preserve">[ Figure 5. </w:t>
+      </w:r>
+      <w:r>
+        <w:t>Open Sub-Menu</w:t>
+      </w:r>
+      <w:r>
+        <w:t xml:space="preserve"> on File </w:t>
       </w:r>
       <w:proofErr w:type="gramStart"/>
       <w:r>
@@ -737,7 +806,14 @@
           <w:b/>
           <w:i/>
         </w:rPr>
-        <w:t>mysql.sql</w:t>
+        <w:t>oracle</w:t>
+      </w:r>
+      <w:r>
+        <w:rPr>
+          <w:b/>
+          <w:i/>
+        </w:rPr>
+        <w:t>.sql</w:t>
       </w:r>
       <w:proofErr w:type="spellEnd"/>
       <w:r>
@@ -752,36 +828,50 @@
       <w:r>
         <w:rPr>
           <w:noProof/>
+          <w:lang w:eastAsia="ko-KR" w:bidi="ar-SA"/>
         </w:rPr>
         <w:drawing>
-          <wp:inline distT="114300" distB="114300" distL="114300" distR="114300" wp14:anchorId="50BA04B0" wp14:editId="0B52AED4">
-            <wp:extent cx="4310063" cy="3342125"/>
-            <wp:effectExtent l="0" t="0" r="0" b="0"/>
-            <wp:docPr id="4" name="image09.png"/>
-            <wp:cNvGraphicFramePr/>
+          <wp:inline distT="0" distB="0" distL="0" distR="0" wp14:anchorId="62E86D95" wp14:editId="0B58B07A">
+            <wp:extent cx="5911158" cy="3644900"/>
+            <wp:effectExtent l="0" t="0" r="7620" b="0"/>
+            <wp:docPr id="15" name="Picture 15" descr="../../../../Desktop/Screen%20Shot%202016-08-16%20at%204.58.4"/>
+            <wp:cNvGraphicFramePr>
+              <a:graphicFrameLocks xmlns:a="http://schemas.openxmlformats.org/drawingml/2006/main" noChangeAspect="1"/>
+            </wp:cNvGraphicFramePr>
             <a:graphic xmlns:a="http://schemas.openxmlformats.org/drawingml/2006/main">
               <a:graphicData uri="http://schemas.openxmlformats.org/drawingml/2006/picture">
                 <pic:pic xmlns:pic="http://schemas.openxmlformats.org/drawingml/2006/picture">
                   <pic:nvPicPr>
-                    <pic:cNvPr id="0" name="image09.png"/>
-                    <pic:cNvPicPr preferRelativeResize="0"/>
+                    <pic:cNvPr id="0" name="Picture 8" descr="../../../../Desktop/Screen%20Shot%202016-08-16%20at%204.58.4"/>
+                    <pic:cNvPicPr>
+                      <a:picLocks noChangeAspect="1" noChangeArrowheads="1"/>
+                    </pic:cNvPicPr>
                   </pic:nvPicPr>
                   <pic:blipFill>
-                    <a:blip r:embed="rId11"/>
+                    <a:blip r:embed="rId12">
+                      <a:extLst>
+                        <a:ext uri="{28A0092B-C50C-407E-A947-70E740481C1C}">
+                          <a14:useLocalDpi xmlns:a14="http://schemas.microsoft.com/office/drawing/2010/main" val="0"/>
+                        </a:ext>
+                      </a:extLst>
+                    </a:blip>
                     <a:srcRect/>
                     <a:stretch>
                       <a:fillRect/>
                     </a:stretch>
                   </pic:blipFill>
-                  <pic:spPr>
+                  <pic:spPr bwMode="auto">
                     <a:xfrm>
                       <a:off x="0" y="0"/>
-                      <a:ext cx="4310063" cy="3342125"/>
+                      <a:ext cx="5945858" cy="3666297"/>
                     </a:xfrm>
                     <a:prstGeom prst="rect">
                       <a:avLst/>
                     </a:prstGeom>
-                    <a:ln/>
+                    <a:noFill/>
+                    <a:ln>
+                      <a:noFill/>
+                    </a:ln>
                   </pic:spPr>
                 </pic:pic>
               </a:graphicData>
@@ -795,7 +885,13 @@
         <w:jc w:val="center"/>
       </w:pPr>
       <w:r>
-        <w:t xml:space="preserve">[ Figure 3.1.6. The dialog before running the schema creation </w:t>
+        <w:t xml:space="preserve">[ Figure 6. The </w:t>
+      </w:r>
+      <w:r>
+        <w:t>worksheet</w:t>
+      </w:r>
+      <w:r>
+        <w:t xml:space="preserve"> before running the schema creation </w:t>
       </w:r>
       <w:proofErr w:type="gramStart"/>
       <w:r>
@@ -810,21 +906,13 @@
     </w:p>
     <w:p>
       <w:r>
-        <w:t xml:space="preserve">Choose the default schema name and character set - </w:t>
-      </w:r>
-      <w:r>
-        <w:rPr>
-          <w:i/>
-        </w:rPr>
-        <w:t>utf8</w:t>
-      </w:r>
-      <w:r>
-        <w:t xml:space="preserve"> is recommended.</w:t>
-      </w:r>
-    </w:p>
-    <w:p>
-      <w:r>
-        <w:t>Finally, click the ‘Run’ button.</w:t>
+        <w:t>Finally, click the ‘Run</w:t>
+      </w:r>
+      <w:r>
+        <w:t xml:space="preserve"> Script</w:t>
+      </w:r>
+      <w:r>
+        <w:t>’ button.</w:t>
       </w:r>
     </w:p>
     <w:p/>
@@ -835,36 +923,51 @@
       <w:r>
         <w:rPr>
           <w:noProof/>
-        </w:rPr>
+          <w:lang w:eastAsia="ko-KR" w:bidi="ar-SA"/>
+        </w:rPr>
+        <w:lastRenderedPageBreak/>
         <w:drawing>
-          <wp:inline distT="114300" distB="114300" distL="114300" distR="114300" wp14:anchorId="7E09BB27" wp14:editId="565DB397">
-            <wp:extent cx="3481388" cy="2696722"/>
+          <wp:inline distT="0" distB="0" distL="0" distR="0" wp14:anchorId="1AE0157B" wp14:editId="05500605">
+            <wp:extent cx="5969000" cy="3733800"/>
             <wp:effectExtent l="0" t="0" r="0" b="0"/>
-            <wp:docPr id="5" name="image10.png"/>
-            <wp:cNvGraphicFramePr/>
+            <wp:docPr id="16" name="Picture 16" descr="../../../../Desktop/Screen%20Shot%202016-08-16%20at%205.01.0"/>
+            <wp:cNvGraphicFramePr>
+              <a:graphicFrameLocks xmlns:a="http://schemas.openxmlformats.org/drawingml/2006/main" noChangeAspect="1"/>
+            </wp:cNvGraphicFramePr>
             <a:graphic xmlns:a="http://schemas.openxmlformats.org/drawingml/2006/main">
               <a:graphicData uri="http://schemas.openxmlformats.org/drawingml/2006/picture">
                 <pic:pic xmlns:pic="http://schemas.openxmlformats.org/drawingml/2006/picture">
                   <pic:nvPicPr>
-                    <pic:cNvPr id="0" name="image10.png"/>
-                    <pic:cNvPicPr preferRelativeResize="0"/>
+                    <pic:cNvPr id="0" name="Picture 9" descr="../../../../Desktop/Screen%20Shot%202016-08-16%20at%205.01.0"/>
+                    <pic:cNvPicPr>
+                      <a:picLocks noChangeAspect="1" noChangeArrowheads="1"/>
+                    </pic:cNvPicPr>
                   </pic:nvPicPr>
                   <pic:blipFill>
-                    <a:blip r:embed="rId12"/>
+                    <a:blip r:embed="rId13">
+                      <a:extLst>
+                        <a:ext uri="{28A0092B-C50C-407E-A947-70E740481C1C}">
+                          <a14:useLocalDpi xmlns:a14="http://schemas.microsoft.com/office/drawing/2010/main" val="0"/>
+                        </a:ext>
+                      </a:extLst>
+                    </a:blip>
                     <a:srcRect/>
                     <a:stretch>
                       <a:fillRect/>
                     </a:stretch>
                   </pic:blipFill>
-                  <pic:spPr>
+                  <pic:spPr bwMode="auto">
                     <a:xfrm>
                       <a:off x="0" y="0"/>
-                      <a:ext cx="3481388" cy="2696722"/>
+                      <a:ext cx="5969000" cy="3733800"/>
                     </a:xfrm>
                     <a:prstGeom prst="rect">
                       <a:avLst/>
                     </a:prstGeom>
-                    <a:ln/>
+                    <a:noFill/>
+                    <a:ln>
+                      <a:noFill/>
+                    </a:ln>
                   </pic:spPr>
                 </pic:pic>
               </a:graphicData>
@@ -878,11 +981,23 @@
         <w:jc w:val="center"/>
       </w:pPr>
       <w:r>
-        <w:t xml:space="preserve">[ Figure 3.1.7. The dialog after running the </w:t>
+        <w:t xml:space="preserve">[ Figure 7. The </w:t>
+      </w:r>
+      <w:r>
+        <w:t>worksheet</w:t>
+      </w:r>
+      <w:r>
+        <w:t xml:space="preserve"> after running the </w:t>
       </w:r>
       <w:proofErr w:type="gramStart"/>
       <w:r>
-        <w:t>script ]</w:t>
+        <w:t>script</w:t>
+      </w:r>
+      <w:r>
+        <w:t xml:space="preserve"> </w:t>
+      </w:r>
+      <w:r>
+        <w:t>]</w:t>
       </w:r>
       <w:proofErr w:type="gramEnd"/>
     </w:p>
@@ -893,18 +1008,84 @@
     </w:p>
     <w:p>
       <w:r>
-        <w:t xml:space="preserve">Upon successful execution, you can see the </w:t>
-      </w:r>
-      <w:commentRangeStart w:id="2"/>
-      <w:r>
-        <w:t>tables</w:t>
-      </w:r>
-      <w:commentRangeEnd w:id="2"/>
-      <w:r>
-        <w:commentReference w:id="2"/>
-      </w:r>
-      <w:r>
-        <w:t xml:space="preserve"> in the selected default schema (database). In the same way, the data can be imported using the </w:t>
+        <w:t>Upon successful execution, you can see the tables in the sele</w:t>
+      </w:r>
+      <w:r>
+        <w:t>cted default schema (database).</w:t>
+      </w:r>
+    </w:p>
+    <w:p/>
+    <w:p>
+      <w:pPr>
+        <w:jc w:val="center"/>
+      </w:pPr>
+      <w:r>
+        <w:rPr>
+          <w:noProof/>
+          <w:lang w:eastAsia="ko-KR" w:bidi="ar-SA"/>
+        </w:rPr>
+        <w:drawing>
+          <wp:inline distT="0" distB="0" distL="0" distR="0" wp14:anchorId="4976F47B" wp14:editId="3C966426">
+            <wp:extent cx="5417820" cy="2946229"/>
+            <wp:effectExtent l="0" t="0" r="0" b="635"/>
+            <wp:docPr id="19" name="Picture 19" descr="../../../../Desktop/Screen%20Shot%202016-08-16%20at%205.03.4"/>
+            <wp:cNvGraphicFramePr>
+              <a:graphicFrameLocks xmlns:a="http://schemas.openxmlformats.org/drawingml/2006/main" noChangeAspect="1"/>
+            </wp:cNvGraphicFramePr>
+            <a:graphic xmlns:a="http://schemas.openxmlformats.org/drawingml/2006/main">
+              <a:graphicData uri="http://schemas.openxmlformats.org/drawingml/2006/picture">
+                <pic:pic xmlns:pic="http://schemas.openxmlformats.org/drawingml/2006/picture">
+                  <pic:nvPicPr>
+                    <pic:cNvPr id="0" name="Picture 12" descr="../../../../Desktop/Screen%20Shot%202016-08-16%20at%205.03.4"/>
+                    <pic:cNvPicPr>
+                      <a:picLocks noChangeAspect="1" noChangeArrowheads="1"/>
+                    </pic:cNvPicPr>
+                  </pic:nvPicPr>
+                  <pic:blipFill>
+                    <a:blip r:embed="rId14">
+                      <a:extLst>
+                        <a:ext uri="{28A0092B-C50C-407E-A947-70E740481C1C}">
+                          <a14:useLocalDpi xmlns:a14="http://schemas.microsoft.com/office/drawing/2010/main" val="0"/>
+                        </a:ext>
+                      </a:extLst>
+                    </a:blip>
+                    <a:srcRect/>
+                    <a:stretch>
+                      <a:fillRect/>
+                    </a:stretch>
+                  </pic:blipFill>
+                  <pic:spPr bwMode="auto">
+                    <a:xfrm>
+                      <a:off x="0" y="0"/>
+                      <a:ext cx="5436854" cy="2956580"/>
+                    </a:xfrm>
+                    <a:prstGeom prst="rect">
+                      <a:avLst/>
+                    </a:prstGeom>
+                    <a:noFill/>
+                    <a:ln>
+                      <a:noFill/>
+                    </a:ln>
+                  </pic:spPr>
+                </pic:pic>
+              </a:graphicData>
+            </a:graphic>
+          </wp:inline>
+        </w:drawing>
+      </w:r>
+    </w:p>
+    <w:p>
+      <w:pPr>
+        <w:jc w:val="center"/>
+      </w:pPr>
+      <w:r>
+        <w:t>[ Figure 8. The tables creating by the script ]</w:t>
+      </w:r>
+    </w:p>
+    <w:p/>
+    <w:p>
+      <w:r>
+        <w:t xml:space="preserve">In the same way, the data can be imported using the </w:t>
       </w:r>
       <w:r>
         <w:rPr>
@@ -919,22 +1100,18 @@
           <w:b/>
           <w:i/>
         </w:rPr>
-        <w:t>mysql.sql</w:t>
+        <w:t>oracle</w:t>
+      </w:r>
+      <w:r>
+        <w:rPr>
+          <w:b/>
+          <w:i/>
+        </w:rPr>
+        <w:t>.sql</w:t>
       </w:r>
       <w:proofErr w:type="spellEnd"/>
       <w:r>
-        <w:t xml:space="preserve"> script.</w:t>
-      </w:r>
-    </w:p>
-    <w:p/>
-    <w:p/>
-    <w:p>
-      <w:bookmarkStart w:id="3" w:name="_GoBack"/>
-      <w:bookmarkEnd w:id="3"/>
-    </w:p>
-    <w:p>
-      <w:r>
-        <w:t xml:space="preserve"> </w:t>
+        <w:t xml:space="preserve"> script. </w:t>
       </w:r>
     </w:p>
     <w:sectPr>
@@ -947,72 +1124,8 @@
 </w:document>
 </file>
 
-<file path=word/comments.xml><?xml version="1.0" encoding="utf-8"?>
-<w:comments xmlns:wpc="http://schemas.microsoft.com/office/word/2010/wordprocessingCanvas" xmlns:cx="http://schemas.microsoft.com/office/drawing/2014/chartex" xmlns:cx1="http://schemas.microsoft.com/office/drawing/2015/9/8/chartex" xmlns:cx2="http://schemas.microsoft.com/office/drawing/2015/10/21/chartex" xmlns:mc="http://schemas.openxmlformats.org/markup-compatibility/2006" xmlns:o="urn:schemas-microsoft-com:office:office" xmlns:r="http://schemas.openxmlformats.org/officeDocument/2006/relationships" xmlns:m="http://schemas.openxmlformats.org/officeDocument/2006/math" xmlns:v="urn:schemas-microsoft-com:vml" xmlns:wp14="http://schemas.microsoft.com/office/word/2010/wordprocessingDrawing" xmlns:wp="http://schemas.openxmlformats.org/drawingml/2006/wordprocessingDrawing" xmlns:w10="urn:schemas-microsoft-com:office:word" xmlns:w="http://schemas.openxmlformats.org/wordprocessingml/2006/main" xmlns:w14="http://schemas.microsoft.com/office/word/2010/wordml" xmlns:w15="http://schemas.microsoft.com/office/word/2012/wordml" xmlns:w16se="http://schemas.microsoft.com/office/word/2015/wordml/symex" xmlns:wpg="http://schemas.microsoft.com/office/word/2010/wordprocessingGroup" xmlns:wpi="http://schemas.microsoft.com/office/word/2010/wordprocessingInk" xmlns:wne="http://schemas.microsoft.com/office/word/2006/wordml" xmlns:wps="http://schemas.microsoft.com/office/word/2010/wordprocessingShape" mc:Ignorable="w14 w15 w16se wp14">
-  <w:comment w:id="0" w:author="Kulvatunyou, Boonserm (Fed)" w:date="2016-08-16T14:50:00Z" w:initials="KB(">
-    <w:p>
-      <w:pPr>
-        <w:pStyle w:val="CommentText"/>
-      </w:pPr>
-      <w:r>
-        <w:rPr>
-          <w:rStyle w:val="CommentReference"/>
-        </w:rPr>
-        <w:annotationRef/>
-      </w:r>
-      <w:r>
-        <w:t>Update this for Oracle.</w:t>
-      </w:r>
-    </w:p>
-  </w:comment>
-  <w:comment w:id="1" w:author="Kulvatunyou, Boonserm (Fed)" w:date="2016-08-16T14:51:00Z" w:initials="KB(">
-    <w:p>
-      <w:pPr>
-        <w:pStyle w:val="CommentText"/>
-      </w:pPr>
-      <w:r>
-        <w:rPr>
-          <w:rStyle w:val="CommentReference"/>
-        </w:rPr>
-        <w:annotationRef/>
-      </w:r>
-      <w:r>
-        <w:t>Update this or just remove the sentence.</w:t>
-      </w:r>
-    </w:p>
-  </w:comment>
-  <w:comment w:id="2" w:author="Sam Ken" w:date="2016-08-09T03:32:00Z" w:initials="">
-    <w:p>
-      <w:pPr>
-        <w:widowControl w:val="0"/>
-        <w:spacing w:line="240" w:lineRule="auto"/>
-      </w:pPr>
-      <w:r>
-        <w:t>Show a figure for this?</w:t>
-      </w:r>
-    </w:p>
-  </w:comment>
-</w:comments>
-</file>
-
-<file path=word/commentsExtended.xml><?xml version="1.0" encoding="utf-8"?>
-<w15:commentsEx xmlns:wpc="http://schemas.microsoft.com/office/word/2010/wordprocessingCanvas" xmlns:cx="http://schemas.microsoft.com/office/drawing/2014/chartex" xmlns:cx1="http://schemas.microsoft.com/office/drawing/2015/9/8/chartex" xmlns:cx2="http://schemas.microsoft.com/office/drawing/2015/10/21/chartex" xmlns:mc="http://schemas.openxmlformats.org/markup-compatibility/2006" xmlns:o="urn:schemas-microsoft-com:office:office" xmlns:r="http://schemas.openxmlformats.org/officeDocument/2006/relationships" xmlns:m="http://schemas.openxmlformats.org/officeDocument/2006/math" xmlns:v="urn:schemas-microsoft-com:vml" xmlns:wp14="http://schemas.microsoft.com/office/word/2010/wordprocessingDrawing" xmlns:wp="http://schemas.openxmlformats.org/drawingml/2006/wordprocessingDrawing" xmlns:w10="urn:schemas-microsoft-com:office:word" xmlns:w="http://schemas.openxmlformats.org/wordprocessingml/2006/main" xmlns:w14="http://schemas.microsoft.com/office/word/2010/wordml" xmlns:w15="http://schemas.microsoft.com/office/word/2012/wordml" xmlns:w16se="http://schemas.microsoft.com/office/word/2015/wordml/symex" xmlns:wpg="http://schemas.microsoft.com/office/word/2010/wordprocessingGroup" xmlns:wpi="http://schemas.microsoft.com/office/word/2010/wordprocessingInk" xmlns:wne="http://schemas.microsoft.com/office/word/2006/wordml" xmlns:wps="http://schemas.microsoft.com/office/word/2010/wordprocessingShape" mc:Ignorable="w14 w15 w16se wp14">
-  <w15:commentEx w15:paraId="0EE9830C" w15:done="0"/>
-  <w15:commentEx w15:paraId="2F552406" w15:done="0"/>
-  <w15:commentEx w15:paraId="7053CAA6" w15:done="0"/>
-</w15:commentsEx>
-</file>
-
-<file path=word/people.xml><?xml version="1.0" encoding="utf-8"?>
-<w15:people xmlns:wpc="http://schemas.microsoft.com/office/word/2010/wordprocessingCanvas" xmlns:cx="http://schemas.microsoft.com/office/drawing/2014/chartex" xmlns:cx1="http://schemas.microsoft.com/office/drawing/2015/9/8/chartex" xmlns:cx2="http://schemas.microsoft.com/office/drawing/2015/10/21/chartex" xmlns:mc="http://schemas.openxmlformats.org/markup-compatibility/2006" xmlns:o="urn:schemas-microsoft-com:office:office" xmlns:r="http://schemas.openxmlformats.org/officeDocument/2006/relationships" xmlns:m="http://schemas.openxmlformats.org/officeDocument/2006/math" xmlns:v="urn:schemas-microsoft-com:vml" xmlns:wp14="http://schemas.microsoft.com/office/word/2010/wordprocessingDrawing" xmlns:wp="http://schemas.openxmlformats.org/drawingml/2006/wordprocessingDrawing" xmlns:w10="urn:schemas-microsoft-com:office:word" xmlns:w="http://schemas.openxmlformats.org/wordprocessingml/2006/main" xmlns:w14="http://schemas.microsoft.com/office/word/2010/wordml" xmlns:w15="http://schemas.microsoft.com/office/word/2012/wordml" xmlns:w16se="http://schemas.microsoft.com/office/word/2015/wordml/symex" xmlns:wpg="http://schemas.microsoft.com/office/word/2010/wordprocessingGroup" xmlns:wpi="http://schemas.microsoft.com/office/word/2010/wordprocessingInk" xmlns:wne="http://schemas.microsoft.com/office/word/2006/wordml" xmlns:wps="http://schemas.microsoft.com/office/word/2010/wordprocessingShape" mc:Ignorable="w14 w15 w16se wp14">
-  <w15:person w15:author="Kulvatunyou, Boonserm (Fed)">
-    <w15:presenceInfo w15:providerId="AD" w15:userId="S-1-5-21-1908027396-2059629336-315576832-52830"/>
-  </w15:person>
-</w15:people>
-</file>
-
 <file path=word/styles.xml><?xml version="1.0" encoding="utf-8"?>
-<w:styles xmlns:mc="http://schemas.openxmlformats.org/markup-compatibility/2006" xmlns:r="http://schemas.openxmlformats.org/officeDocument/2006/relationships" xmlns:w="http://schemas.openxmlformats.org/wordprocessingml/2006/main" xmlns:w14="http://schemas.microsoft.com/office/word/2010/wordml" xmlns:w15="http://schemas.microsoft.com/office/word/2012/wordml" xmlns:w16se="http://schemas.microsoft.com/office/word/2015/wordml/symex" mc:Ignorable="w14 w15 w16se">
+<w:styles xmlns:mc="http://schemas.openxmlformats.org/markup-compatibility/2006" xmlns:r="http://schemas.openxmlformats.org/officeDocument/2006/relationships" xmlns:w="http://schemas.openxmlformats.org/wordprocessingml/2006/main" xmlns:w14="http://schemas.microsoft.com/office/word/2010/wordml" xmlns:w15="http://schemas.microsoft.com/office/word/2012/wordml" mc:Ignorable="w14 w15">
   <w:docDefaults>
     <w:rPrDefault>
       <w:rPr>
@@ -1029,7 +1142,7 @@
       </w:pPr>
     </w:pPrDefault>
   </w:docDefaults>
-  <w:latentStyles w:defLockedState="0" w:defUIPriority="99" w:defSemiHidden="0" w:defUnhideWhenUsed="0" w:defQFormat="0" w:count="372">
+  <w:latentStyles w:defLockedState="0" w:defUIPriority="99" w:defSemiHidden="0" w:defUnhideWhenUsed="0" w:defQFormat="0" w:count="381">
     <w:lsdException w:name="Normal" w:uiPriority="0" w:qFormat="1"/>
     <w:lsdException w:name="heading 1" w:uiPriority="9" w:qFormat="1"/>
     <w:lsdException w:name="heading 2" w:semiHidden="1" w:uiPriority="9" w:unhideWhenUsed="1" w:qFormat="1"/>
@@ -1657,6 +1770,29 @@
       <w:szCs w:val="25"/>
     </w:rPr>
   </w:style>
+  <w:style w:type="character" w:styleId="Hyperlink">
+    <w:name w:val="Hyperlink"/>
+    <w:basedOn w:val="DefaultParagraphFont"/>
+    <w:uiPriority w:val="99"/>
+    <w:unhideWhenUsed/>
+    <w:rsid w:val="0076491E"/>
+    <w:rPr>
+      <w:color w:val="0563C1" w:themeColor="hyperlink"/>
+      <w:u w:val="single"/>
+    </w:rPr>
+  </w:style>
+  <w:style w:type="character" w:styleId="FollowedHyperlink">
+    <w:name w:val="FollowedHyperlink"/>
+    <w:basedOn w:val="DefaultParagraphFont"/>
+    <w:uiPriority w:val="99"/>
+    <w:semiHidden/>
+    <w:unhideWhenUsed/>
+    <w:rsid w:val="0076491E"/>
+    <w:rPr>
+      <w:color w:val="954F72" w:themeColor="followedHyperlink"/>
+      <w:u w:val="single"/>
+    </w:rPr>
+  </w:style>
 </w:styles>
 </file>
 
@@ -1953,4 +2089,16 @@
     </a:ext>
   </a:extLst>
 </a:theme>
+</file>
+
+<file path=customXml/item1.xml><?xml version="1.0" encoding="utf-8"?>
+<b:Sources xmlns:b="http://schemas.openxmlformats.org/officeDocument/2006/bibliography" xmlns="http://schemas.openxmlformats.org/officeDocument/2006/bibliography" SelectedStyle="/APASixthEditionOfficeOnline.xsl" StyleName="APA"/>
+</file>
+
+<file path=customXml/itemProps1.xml><?xml version="1.0" encoding="utf-8"?>
+<ds:datastoreItem xmlns:ds="http://schemas.openxmlformats.org/officeDocument/2006/customXml" ds:itemID="{BB0BDA09-A767-604D-9996-59848ED831AB}">
+  <ds:schemaRefs>
+    <ds:schemaRef ds:uri="http://schemas.openxmlformats.org/officeDocument/2006/bibliography"/>
+  </ds:schemaRefs>
+</ds:datastoreItem>
 </file>
</xml_diff>

<commit_message>
Update SID to 'oagsrt_revision' in the example and Figure 2.
</commit_message>
<xml_diff>
--- a/documents/OAGIS Repository Installation Guide/OAGIS Repository Installation Guide.docx
+++ b/documents/OAGIS Repository Installation Guide/OAGIS Repository Installation Guide.docx
@@ -1,6 +1,6 @@
 
 <file path=word/document.xml><?xml version="1.0" encoding="utf-8"?>
-<w:document xmlns:wpc="http://schemas.microsoft.com/office/word/2010/wordprocessingCanvas" xmlns:cx="http://schemas.microsoft.com/office/drawing/2014/chartex" xmlns:cx1="http://schemas.microsoft.com/office/drawing/2015/9/8/chartex" xmlns:cx2="http://schemas.microsoft.com/office/drawing/2015/10/21/chartex" xmlns:mc="http://schemas.openxmlformats.org/markup-compatibility/2006" xmlns:o="urn:schemas-microsoft-com:office:office" xmlns:r="http://schemas.openxmlformats.org/officeDocument/2006/relationships" xmlns:m="http://schemas.openxmlformats.org/officeDocument/2006/math" xmlns:v="urn:schemas-microsoft-com:vml" xmlns:wp14="http://schemas.microsoft.com/office/word/2010/wordprocessingDrawing" xmlns:wp="http://schemas.openxmlformats.org/drawingml/2006/wordprocessingDrawing" xmlns:w10="urn:schemas-microsoft-com:office:word" xmlns:w="http://schemas.openxmlformats.org/wordprocessingml/2006/main" xmlns:w14="http://schemas.microsoft.com/office/word/2010/wordml" xmlns:w15="http://schemas.microsoft.com/office/word/2012/wordml" xmlns:w16se="http://schemas.microsoft.com/office/word/2015/wordml/symex" xmlns:wpg="http://schemas.microsoft.com/office/word/2010/wordprocessingGroup" xmlns:wpi="http://schemas.microsoft.com/office/word/2010/wordprocessingInk" xmlns:wne="http://schemas.microsoft.com/office/word/2006/wordml" xmlns:wps="http://schemas.microsoft.com/office/word/2010/wordprocessingShape" mc:Ignorable="w14 w15 w16se wp14">
+<w:document xmlns:wpc="http://schemas.microsoft.com/office/word/2010/wordprocessingCanvas" xmlns:mo="http://schemas.microsoft.com/office/mac/office/2008/main" xmlns:mc="http://schemas.openxmlformats.org/markup-compatibility/2006" xmlns:mv="urn:schemas-microsoft-com:mac:vml" xmlns:o="urn:schemas-microsoft-com:office:office" xmlns:r="http://schemas.openxmlformats.org/officeDocument/2006/relationships" xmlns:m="http://schemas.openxmlformats.org/officeDocument/2006/math" xmlns:v="urn:schemas-microsoft-com:vml" xmlns:wp14="http://schemas.microsoft.com/office/word/2010/wordprocessingDrawing" xmlns:wp="http://schemas.openxmlformats.org/drawingml/2006/wordprocessingDrawing" xmlns:w10="urn:schemas-microsoft-com:office:word" xmlns:w="http://schemas.openxmlformats.org/wordprocessingml/2006/main" xmlns:w14="http://schemas.microsoft.com/office/word/2010/wordml" xmlns:w15="http://schemas.microsoft.com/office/word/2012/wordml" xmlns:wpg="http://schemas.microsoft.com/office/word/2010/wordprocessingGroup" xmlns:wpi="http://schemas.microsoft.com/office/word/2010/wordprocessingInk" xmlns:wne="http://schemas.microsoft.com/office/word/2006/wordml" xmlns:wps="http://schemas.microsoft.com/office/word/2010/wordprocessingShape" mc:Ignorable="w14 w15 wp14">
   <w:background w:color="FFFFFF"/>
   <w:body>
     <w:p>
@@ -246,6 +246,7 @@
       <w:r>
         <w:rPr>
           <w:noProof/>
+          <w:lang w:eastAsia="ko-KR" w:bidi="ar-SA"/>
         </w:rPr>
         <w:lastRenderedPageBreak/>
         <w:drawing>
@@ -347,12 +348,13 @@
       <w:r>
         <w:rPr>
           <w:noProof/>
+          <w:lang w:eastAsia="ko-KR" w:bidi="ar-SA"/>
         </w:rPr>
         <w:drawing>
-          <wp:inline distT="0" distB="0" distL="0" distR="0" wp14:anchorId="6BB5B7B6" wp14:editId="55539B93">
-            <wp:extent cx="5012055" cy="2605197"/>
-            <wp:effectExtent l="0" t="0" r="0" b="11430"/>
-            <wp:docPr id="10" name="Picture 10" descr="../../../../Desktop/Screen%20Shot%202016-08-16%20at%204.48.3"/>
+          <wp:inline distT="0" distB="0" distL="0" distR="0" wp14:anchorId="250EFAC4" wp14:editId="357D22B0">
+            <wp:extent cx="4925394" cy="2567940"/>
+            <wp:effectExtent l="0" t="0" r="2540" b="0"/>
+            <wp:docPr id="1" name="Picture 1" descr="../../../../Desktop/Screen%20Shot%202016-08-19%20at%204.52.3"/>
             <wp:cNvGraphicFramePr>
               <a:graphicFrameLocks xmlns:a="http://schemas.openxmlformats.org/drawingml/2006/main" noChangeAspect="1"/>
             </wp:cNvGraphicFramePr>
@@ -360,7 +362,7 @@
               <a:graphicData uri="http://schemas.openxmlformats.org/drawingml/2006/picture">
                 <pic:pic xmlns:pic="http://schemas.openxmlformats.org/drawingml/2006/picture">
                   <pic:nvPicPr>
-                    <pic:cNvPr id="0" name="Picture 3" descr="../../../../Desktop/Screen%20Shot%202016-08-16%20at%204.48.3"/>
+                    <pic:cNvPr id="0" name="Picture 1" descr="../../../../Desktop/Screen%20Shot%202016-08-19%20at%204.52.3"/>
                     <pic:cNvPicPr>
                       <a:picLocks noChangeAspect="1" noChangeArrowheads="1"/>
                     </pic:cNvPicPr>
@@ -381,7 +383,7 @@
                   <pic:spPr bwMode="auto">
                     <a:xfrm>
                       <a:off x="0" y="0"/>
-                      <a:ext cx="5052372" cy="2626153"/>
+                      <a:ext cx="4967553" cy="2589920"/>
                     </a:xfrm>
                     <a:prstGeom prst="rect">
                       <a:avLst/>
@@ -484,7 +486,7 @@
         <w:rPr>
           <w:i/>
         </w:rPr>
-        <w:t>xe</w:t>
+        <w:t>oagsrt_revision</w:t>
       </w:r>
       <w:proofErr w:type="spellEnd"/>
       <w:r>
@@ -505,56 +507,61 @@
         <w:commentReference w:id="0"/>
       </w:r>
       <w:r>
-        <w:t>(this is the database prepared earlier). These parameters shall be set based on your environments.</w:t>
+        <w:t>(this is the database prepared earlier). These parameters shall be set based on yo</w:t>
+      </w:r>
+      <w:bookmarkStart w:id="1" w:name="_GoBack"/>
+      <w:bookmarkEnd w:id="1"/>
+      <w:r>
+        <w:t>ur environments.</w:t>
       </w:r>
       <w:r>
         <w:t xml:space="preserve"> </w:t>
       </w:r>
-      <w:commentRangeStart w:id="1"/>
-      <w:r>
-        <w:t xml:space="preserve">Click </w:t>
+      <w:commentRangeStart w:id="2"/>
+      <w:r>
+        <w:t xml:space="preserve">Click the </w:t>
+      </w:r>
+      <w:r>
+        <w:rPr>
+          <w:i/>
+          <w:iCs/>
+        </w:rPr>
+        <w:t>Test</w:t>
+      </w:r>
+      <w:r>
+        <w:t xml:space="preserve"> button to check that all connection parameters work. Click the </w:t>
+      </w:r>
+      <w:r>
+        <w:rPr>
+          <w:i/>
+          <w:iCs/>
+        </w:rPr>
+        <w:t>Save</w:t>
+      </w:r>
+      <w:r>
+        <w:t xml:space="preserve"> button so that </w:t>
       </w:r>
       <w:r>
         <w:lastRenderedPageBreak/>
-        <w:t xml:space="preserve">the </w:t>
+        <w:t xml:space="preserve">the connection is available for later user. Then click the </w:t>
       </w:r>
       <w:r>
         <w:rPr>
           <w:i/>
           <w:iCs/>
         </w:rPr>
-        <w:t>Test</w:t>
-      </w:r>
-      <w:r>
-        <w:t xml:space="preserve"> button to check that all connection parameters work. Click the </w:t>
-      </w:r>
-      <w:r>
-        <w:rPr>
-          <w:i/>
-          <w:iCs/>
-        </w:rPr>
-        <w:t>Save</w:t>
-      </w:r>
-      <w:r>
-        <w:t xml:space="preserve"> button so that the connection is available for later user. Then click the </w:t>
-      </w:r>
-      <w:r>
-        <w:rPr>
-          <w:i/>
-          <w:iCs/>
-        </w:rPr>
         <w:t>Connect</w:t>
       </w:r>
       <w:r>
         <w:t xml:space="preserve"> button to connect to the database.</w:t>
       </w:r>
-      <w:commentRangeEnd w:id="1"/>
+      <w:commentRangeEnd w:id="2"/>
       <w:r>
         <w:rPr>
           <w:rStyle w:val="CommentReference"/>
           <w:rFonts w:cs="Cordia New"/>
         </w:rPr>
-        <w:commentReference w:id="1"/>
+        <w:commentReference w:id="2"/>
       </w:r>
     </w:p>
     <w:p/>
@@ -565,6 +572,7 @@
       <w:r>
         <w:rPr>
           <w:noProof/>
+          <w:lang w:eastAsia="ko-KR" w:bidi="ar-SA"/>
         </w:rPr>
         <w:drawing>
           <wp:inline distT="0" distB="0" distL="0" distR="0" wp14:anchorId="6D11803A" wp14:editId="1BBC6E80">
@@ -659,6 +667,7 @@
       <w:r>
         <w:rPr>
           <w:noProof/>
+          <w:lang w:eastAsia="ko-KR" w:bidi="ar-SA"/>
         </w:rPr>
         <w:lastRenderedPageBreak/>
         <w:drawing>
@@ -798,6 +807,7 @@
       <w:r>
         <w:rPr>
           <w:noProof/>
+          <w:lang w:eastAsia="ko-KR" w:bidi="ar-SA"/>
         </w:rPr>
         <w:drawing>
           <wp:inline distT="0" distB="0" distL="0" distR="0" wp14:anchorId="67F3FD77" wp14:editId="6F17166F">
@@ -926,6 +936,7 @@
       <w:r>
         <w:rPr>
           <w:noProof/>
+          <w:lang w:eastAsia="ko-KR" w:bidi="ar-SA"/>
         </w:rPr>
         <w:drawing>
           <wp:inline distT="0" distB="0" distL="0" distR="0" wp14:anchorId="62E86D95" wp14:editId="0B58B07A">
@@ -1027,6 +1038,7 @@
       <w:r>
         <w:rPr>
           <w:noProof/>
+          <w:lang w:eastAsia="ko-KR" w:bidi="ar-SA"/>
         </w:rPr>
         <w:lastRenderedPageBreak/>
         <w:drawing>
@@ -1117,6 +1129,7 @@
       <w:r>
         <w:rPr>
           <w:noProof/>
+          <w:lang w:eastAsia="ko-KR" w:bidi="ar-SA"/>
         </w:rPr>
         <w:drawing>
           <wp:inline distT="0" distB="0" distL="0" distR="0" wp14:anchorId="4976F47B" wp14:editId="3C966426">
@@ -1215,10 +1228,7 @@
         <w:t xml:space="preserve"> script</w:t>
       </w:r>
       <w:r>
-        <w:t xml:space="preserve"> i</w:t>
-      </w:r>
-      <w:r>
-        <w:t>n the same way</w:t>
+        <w:t xml:space="preserve"> in the same way</w:t>
       </w:r>
       <w:r>
         <w:t xml:space="preserve">. </w:t>
@@ -1232,8 +1242,6 @@
       <w:r>
         <w:t>.</w:t>
       </w:r>
-      <w:bookmarkStart w:id="2" w:name="_GoBack"/>
-      <w:bookmarkEnd w:id="2"/>
     </w:p>
     <w:sectPr>
       <w:pgSz w:w="12240" w:h="15840"/>
@@ -1246,7 +1254,7 @@
 </file>
 
 <file path=word/comments.xml><?xml version="1.0" encoding="utf-8"?>
-<w:comments xmlns:wpc="http://schemas.microsoft.com/office/word/2010/wordprocessingCanvas" xmlns:cx="http://schemas.microsoft.com/office/drawing/2014/chartex" xmlns:cx1="http://schemas.microsoft.com/office/drawing/2015/9/8/chartex" xmlns:cx2="http://schemas.microsoft.com/office/drawing/2015/10/21/chartex" xmlns:mc="http://schemas.openxmlformats.org/markup-compatibility/2006" xmlns:o="urn:schemas-microsoft-com:office:office" xmlns:r="http://schemas.openxmlformats.org/officeDocument/2006/relationships" xmlns:m="http://schemas.openxmlformats.org/officeDocument/2006/math" xmlns:v="urn:schemas-microsoft-com:vml" xmlns:wp14="http://schemas.microsoft.com/office/word/2010/wordprocessingDrawing" xmlns:wp="http://schemas.openxmlformats.org/drawingml/2006/wordprocessingDrawing" xmlns:w10="urn:schemas-microsoft-com:office:word" xmlns:w="http://schemas.openxmlformats.org/wordprocessingml/2006/main" xmlns:w14="http://schemas.microsoft.com/office/word/2010/wordml" xmlns:w15="http://schemas.microsoft.com/office/word/2012/wordml" xmlns:w16se="http://schemas.microsoft.com/office/word/2015/wordml/symex" xmlns:wpg="http://schemas.microsoft.com/office/word/2010/wordprocessingGroup" xmlns:wpi="http://schemas.microsoft.com/office/word/2010/wordprocessingInk" xmlns:wne="http://schemas.microsoft.com/office/word/2006/wordml" xmlns:wps="http://schemas.microsoft.com/office/word/2010/wordprocessingShape" mc:Ignorable="w14 w15 w16se wp14">
+<w:comments xmlns:wpc="http://schemas.microsoft.com/office/word/2010/wordprocessingCanvas" xmlns:mo="http://schemas.microsoft.com/office/mac/office/2008/main" xmlns:mc="http://schemas.openxmlformats.org/markup-compatibility/2006" xmlns:mv="urn:schemas-microsoft-com:mac:vml" xmlns:o="urn:schemas-microsoft-com:office:office" xmlns:r="http://schemas.openxmlformats.org/officeDocument/2006/relationships" xmlns:m="http://schemas.openxmlformats.org/officeDocument/2006/math" xmlns:v="urn:schemas-microsoft-com:vml" xmlns:wp14="http://schemas.microsoft.com/office/word/2010/wordprocessingDrawing" xmlns:wp="http://schemas.openxmlformats.org/drawingml/2006/wordprocessingDrawing" xmlns:w10="urn:schemas-microsoft-com:office:word" xmlns:w="http://schemas.openxmlformats.org/wordprocessingml/2006/main" xmlns:w14="http://schemas.microsoft.com/office/word/2010/wordml" xmlns:w15="http://schemas.microsoft.com/office/word/2012/wordml" xmlns:wpg="http://schemas.microsoft.com/office/word/2010/wordprocessingGroup" xmlns:wpi="http://schemas.microsoft.com/office/word/2010/wordprocessingInk" xmlns:wne="http://schemas.microsoft.com/office/word/2006/wordml" xmlns:wps="http://schemas.microsoft.com/office/word/2010/wordprocessingShape" mc:Ignorable="w14 w15 wp14">
   <w:comment w:id="0" w:author="Kulvatunyou, Boonserm (Fed)" w:date="2016-08-17T20:39:00Z" w:initials="KB(">
     <w:p>
       <w:pPr>
@@ -1271,7 +1279,7 @@
       </w:r>
     </w:p>
   </w:comment>
-  <w:comment w:id="1" w:author="Kulvatunyou, Boonserm (Fed)" w:date="2016-08-17T20:42:00Z" w:initials="KB(">
+  <w:comment w:id="2" w:author="Kulvatunyou, Boonserm (Fed)" w:date="2016-08-17T20:42:00Z" w:initials="KB(">
     <w:p>
       <w:pPr>
         <w:pStyle w:val="CommentText"/>
@@ -1291,14 +1299,14 @@
 </file>
 
 <file path=word/commentsExtended.xml><?xml version="1.0" encoding="utf-8"?>
-<w15:commentsEx xmlns:wpc="http://schemas.microsoft.com/office/word/2010/wordprocessingCanvas" xmlns:cx="http://schemas.microsoft.com/office/drawing/2014/chartex" xmlns:cx1="http://schemas.microsoft.com/office/drawing/2015/9/8/chartex" xmlns:cx2="http://schemas.microsoft.com/office/drawing/2015/10/21/chartex" xmlns:mc="http://schemas.openxmlformats.org/markup-compatibility/2006" xmlns:o="urn:schemas-microsoft-com:office:office" xmlns:r="http://schemas.openxmlformats.org/officeDocument/2006/relationships" xmlns:m="http://schemas.openxmlformats.org/officeDocument/2006/math" xmlns:v="urn:schemas-microsoft-com:vml" xmlns:wp14="http://schemas.microsoft.com/office/word/2010/wordprocessingDrawing" xmlns:wp="http://schemas.openxmlformats.org/drawingml/2006/wordprocessingDrawing" xmlns:w10="urn:schemas-microsoft-com:office:word" xmlns:w="http://schemas.openxmlformats.org/wordprocessingml/2006/main" xmlns:w14="http://schemas.microsoft.com/office/word/2010/wordml" xmlns:w15="http://schemas.microsoft.com/office/word/2012/wordml" xmlns:w16se="http://schemas.microsoft.com/office/word/2015/wordml/symex" xmlns:wpg="http://schemas.microsoft.com/office/word/2010/wordprocessingGroup" xmlns:wpi="http://schemas.microsoft.com/office/word/2010/wordprocessingInk" xmlns:wne="http://schemas.microsoft.com/office/word/2006/wordml" xmlns:wps="http://schemas.microsoft.com/office/word/2010/wordprocessingShape" mc:Ignorable="w14 w15 w16se wp14">
-  <w15:commentEx w15:paraId="29FFE813" w15:done="0"/>
-  <w15:commentEx w15:paraId="40D59FCC" w15:done="0"/>
+<w15:commentsEx xmlns:wpc="http://schemas.microsoft.com/office/word/2010/wordprocessingCanvas" xmlns:mo="http://schemas.microsoft.com/office/mac/office/2008/main" xmlns:mc="http://schemas.openxmlformats.org/markup-compatibility/2006" xmlns:mv="urn:schemas-microsoft-com:mac:vml" xmlns:o="urn:schemas-microsoft-com:office:office" xmlns:r="http://schemas.openxmlformats.org/officeDocument/2006/relationships" xmlns:m="http://schemas.openxmlformats.org/officeDocument/2006/math" xmlns:v="urn:schemas-microsoft-com:vml" xmlns:wp14="http://schemas.microsoft.com/office/word/2010/wordprocessingDrawing" xmlns:wp="http://schemas.openxmlformats.org/drawingml/2006/wordprocessingDrawing" xmlns:w10="urn:schemas-microsoft-com:office:word" xmlns:w="http://schemas.openxmlformats.org/wordprocessingml/2006/main" xmlns:w14="http://schemas.microsoft.com/office/word/2010/wordml" xmlns:w15="http://schemas.microsoft.com/office/word/2012/wordml" xmlns:wpg="http://schemas.microsoft.com/office/word/2010/wordprocessingGroup" xmlns:wpi="http://schemas.microsoft.com/office/word/2010/wordprocessingInk" xmlns:wne="http://schemas.microsoft.com/office/word/2006/wordml" xmlns:wps="http://schemas.microsoft.com/office/word/2010/wordprocessingShape" mc:Ignorable="w14 w15 wp14">
+  <w15:commentEx w15:paraId="29FFE813" w15:done="1"/>
+  <w15:commentEx w15:paraId="40D59FCC" w15:done="1"/>
 </w15:commentsEx>
 </file>
 
 <file path=word/people.xml><?xml version="1.0" encoding="utf-8"?>
-<w15:people xmlns:wpc="http://schemas.microsoft.com/office/word/2010/wordprocessingCanvas" xmlns:cx="http://schemas.microsoft.com/office/drawing/2014/chartex" xmlns:cx1="http://schemas.microsoft.com/office/drawing/2015/9/8/chartex" xmlns:cx2="http://schemas.microsoft.com/office/drawing/2015/10/21/chartex" xmlns:mc="http://schemas.openxmlformats.org/markup-compatibility/2006" xmlns:o="urn:schemas-microsoft-com:office:office" xmlns:r="http://schemas.openxmlformats.org/officeDocument/2006/relationships" xmlns:m="http://schemas.openxmlformats.org/officeDocument/2006/math" xmlns:v="urn:schemas-microsoft-com:vml" xmlns:wp14="http://schemas.microsoft.com/office/word/2010/wordprocessingDrawing" xmlns:wp="http://schemas.openxmlformats.org/drawingml/2006/wordprocessingDrawing" xmlns:w10="urn:schemas-microsoft-com:office:word" xmlns:w="http://schemas.openxmlformats.org/wordprocessingml/2006/main" xmlns:w14="http://schemas.microsoft.com/office/word/2010/wordml" xmlns:w15="http://schemas.microsoft.com/office/word/2012/wordml" xmlns:w16se="http://schemas.microsoft.com/office/word/2015/wordml/symex" xmlns:wpg="http://schemas.microsoft.com/office/word/2010/wordprocessingGroup" xmlns:wpi="http://schemas.microsoft.com/office/word/2010/wordprocessingInk" xmlns:wne="http://schemas.microsoft.com/office/word/2006/wordml" xmlns:wps="http://schemas.microsoft.com/office/word/2010/wordprocessingShape" mc:Ignorable="w14 w15 w16se wp14">
+<w15:people xmlns:wpc="http://schemas.microsoft.com/office/word/2010/wordprocessingCanvas" xmlns:mo="http://schemas.microsoft.com/office/mac/office/2008/main" xmlns:mc="http://schemas.openxmlformats.org/markup-compatibility/2006" xmlns:mv="urn:schemas-microsoft-com:mac:vml" xmlns:o="urn:schemas-microsoft-com:office:office" xmlns:r="http://schemas.openxmlformats.org/officeDocument/2006/relationships" xmlns:m="http://schemas.openxmlformats.org/officeDocument/2006/math" xmlns:v="urn:schemas-microsoft-com:vml" xmlns:wp14="http://schemas.microsoft.com/office/word/2010/wordprocessingDrawing" xmlns:wp="http://schemas.openxmlformats.org/drawingml/2006/wordprocessingDrawing" xmlns:w10="urn:schemas-microsoft-com:office:word" xmlns:w="http://schemas.openxmlformats.org/wordprocessingml/2006/main" xmlns:w14="http://schemas.microsoft.com/office/word/2010/wordml" xmlns:w15="http://schemas.microsoft.com/office/word/2012/wordml" xmlns:wpg="http://schemas.microsoft.com/office/word/2010/wordprocessingGroup" xmlns:wpi="http://schemas.microsoft.com/office/word/2010/wordprocessingInk" xmlns:wne="http://schemas.microsoft.com/office/word/2006/wordml" xmlns:wps="http://schemas.microsoft.com/office/word/2010/wordprocessingShape" mc:Ignorable="w14 w15 wp14">
   <w15:person w15:author="Kulvatunyou, Boonserm (Fed)">
     <w15:presenceInfo w15:providerId="AD" w15:userId="S-1-5-21-1908027396-2059629336-315576832-52830"/>
   </w15:person>
@@ -1306,7 +1314,7 @@
 </file>
 
 <file path=word/styles.xml><?xml version="1.0" encoding="utf-8"?>
-<w:styles xmlns:mc="http://schemas.openxmlformats.org/markup-compatibility/2006" xmlns:r="http://schemas.openxmlformats.org/officeDocument/2006/relationships" xmlns:w="http://schemas.openxmlformats.org/wordprocessingml/2006/main" xmlns:w14="http://schemas.microsoft.com/office/word/2010/wordml" xmlns:w15="http://schemas.microsoft.com/office/word/2012/wordml" xmlns:w16se="http://schemas.microsoft.com/office/word/2015/wordml/symex" mc:Ignorable="w14 w15 w16se">
+<w:styles xmlns:mc="http://schemas.openxmlformats.org/markup-compatibility/2006" xmlns:r="http://schemas.openxmlformats.org/officeDocument/2006/relationships" xmlns:w="http://schemas.openxmlformats.org/wordprocessingml/2006/main" xmlns:w14="http://schemas.microsoft.com/office/word/2010/wordml" xmlns:w15="http://schemas.microsoft.com/office/word/2012/wordml" mc:Ignorable="w14 w15">
   <w:docDefaults>
     <w:rPrDefault>
       <w:rPr>
@@ -1323,7 +1331,7 @@
       </w:pPr>
     </w:pPrDefault>
   </w:docDefaults>
-  <w:latentStyles w:defLockedState="0" w:defUIPriority="99" w:defSemiHidden="0" w:defUnhideWhenUsed="0" w:defQFormat="0" w:count="372">
+  <w:latentStyles w:defLockedState="0" w:defUIPriority="99" w:defSemiHidden="0" w:defUnhideWhenUsed="0" w:defQFormat="0" w:count="381">
     <w:lsdException w:name="Normal" w:uiPriority="0" w:qFormat="1"/>
     <w:lsdException w:name="heading 1" w:uiPriority="9" w:qFormat="1"/>
     <w:lsdException w:name="heading 2" w:semiHidden="1" w:uiPriority="9" w:unhideWhenUsed="1" w:qFormat="1"/>
@@ -2277,7 +2285,7 @@
 </file>
 
 <file path=customXml/itemProps1.xml><?xml version="1.0" encoding="utf-8"?>
-<ds:datastoreItem xmlns:ds="http://schemas.openxmlformats.org/officeDocument/2006/customXml" ds:itemID="{CBD9CA7D-F167-4EC2-B908-3106B021E63F}">
+<ds:datastoreItem xmlns:ds="http://schemas.openxmlformats.org/officeDocument/2006/customXml" ds:itemID="{26DE182C-67E1-9943-B534-691CC1330E4E}">
   <ds:schemaRefs>
     <ds:schemaRef ds:uri="http://schemas.openxmlformats.org/officeDocument/2006/bibliography"/>
   </ds:schemaRefs>

</xml_diff>

<commit_message>
Update to only 12c and other minor edits.
</commit_message>
<xml_diff>
--- a/documents/OAGIS Repository Installation Guide/OAGIS Repository Installation Guide.docx
+++ b/documents/OAGIS Repository Installation Guide/OAGIS Repository Installation Guide.docx
@@ -1,6 +1,6 @@
 
 <file path=word/document.xml><?xml version="1.0" encoding="utf-8"?>
-<w:document xmlns:wpc="http://schemas.microsoft.com/office/word/2010/wordprocessingCanvas" xmlns:mo="http://schemas.microsoft.com/office/mac/office/2008/main" xmlns:mc="http://schemas.openxmlformats.org/markup-compatibility/2006" xmlns:mv="urn:schemas-microsoft-com:mac:vml" xmlns:o="urn:schemas-microsoft-com:office:office" xmlns:r="http://schemas.openxmlformats.org/officeDocument/2006/relationships" xmlns:m="http://schemas.openxmlformats.org/officeDocument/2006/math" xmlns:v="urn:schemas-microsoft-com:vml" xmlns:wp14="http://schemas.microsoft.com/office/word/2010/wordprocessingDrawing" xmlns:wp="http://schemas.openxmlformats.org/drawingml/2006/wordprocessingDrawing" xmlns:w10="urn:schemas-microsoft-com:office:word" xmlns:w="http://schemas.openxmlformats.org/wordprocessingml/2006/main" xmlns:w14="http://schemas.microsoft.com/office/word/2010/wordml" xmlns:w15="http://schemas.microsoft.com/office/word/2012/wordml" xmlns:wpg="http://schemas.microsoft.com/office/word/2010/wordprocessingGroup" xmlns:wpi="http://schemas.microsoft.com/office/word/2010/wordprocessingInk" xmlns:wne="http://schemas.microsoft.com/office/word/2006/wordml" xmlns:wps="http://schemas.microsoft.com/office/word/2010/wordprocessingShape" mc:Ignorable="w14 w15 wp14">
+<w:document xmlns:wpc="http://schemas.microsoft.com/office/word/2010/wordprocessingCanvas" xmlns:cx="http://schemas.microsoft.com/office/drawing/2014/chartex" xmlns:cx1="http://schemas.microsoft.com/office/drawing/2015/9/8/chartex" xmlns:cx2="http://schemas.microsoft.com/office/drawing/2015/10/21/chartex" xmlns:mc="http://schemas.openxmlformats.org/markup-compatibility/2006" xmlns:o="urn:schemas-microsoft-com:office:office" xmlns:r="http://schemas.openxmlformats.org/officeDocument/2006/relationships" xmlns:m="http://schemas.openxmlformats.org/officeDocument/2006/math" xmlns:v="urn:schemas-microsoft-com:vml" xmlns:wp14="http://schemas.microsoft.com/office/word/2010/wordprocessingDrawing" xmlns:wp="http://schemas.openxmlformats.org/drawingml/2006/wordprocessingDrawing" xmlns:w10="urn:schemas-microsoft-com:office:word" xmlns:w="http://schemas.openxmlformats.org/wordprocessingml/2006/main" xmlns:w14="http://schemas.microsoft.com/office/word/2010/wordml" xmlns:w15="http://schemas.microsoft.com/office/word/2012/wordml" xmlns:w16se="http://schemas.microsoft.com/office/word/2015/wordml/symex" xmlns:wpg="http://schemas.microsoft.com/office/word/2010/wordprocessingGroup" xmlns:wpi="http://schemas.microsoft.com/office/word/2010/wordprocessingInk" xmlns:wne="http://schemas.microsoft.com/office/word/2006/wordml" xmlns:wps="http://schemas.microsoft.com/office/word/2010/wordprocessingShape" mc:Ignorable="w14 w15 w16se wp14">
   <w:background w:color="FFFFFF"/>
   <w:body>
     <w:p>
@@ -64,7 +64,13 @@
     <w:p/>
     <w:p>
       <w:r>
-        <w:t>1. Oracle 10g or higher installed. The user executing this database script has sufficient grants to create databases and tables.</w:t>
+        <w:t xml:space="preserve">1. Oracle </w:t>
+      </w:r>
+      <w:r>
+        <w:t>12c</w:t>
+      </w:r>
+      <w:r>
+        <w:t xml:space="preserve"> or higher installed. The user executing this database script has sufficient grants to create databases and tables.</w:t>
       </w:r>
     </w:p>
     <w:p/>
@@ -92,7 +98,7 @@
       <w:r>
         <w:t xml:space="preserve"> </w:t>
       </w:r>
-      <w:hyperlink r:id="rId5" w:anchor="i1017640">
+      <w:hyperlink r:id="rId5" w:anchor="ADMIN002">
         <w:r>
           <w:rPr>
             <w:color w:val="1155CC"/>
@@ -101,6 +107,8 @@
           <w:t>Creating Database</w:t>
         </w:r>
       </w:hyperlink>
+      <w:bookmarkStart w:id="0" w:name="_GoBack"/>
+      <w:bookmarkEnd w:id="0"/>
       <w:r>
         <w:t xml:space="preserve"> may be useful.</w:t>
       </w:r>
@@ -246,7 +254,6 @@
       <w:r>
         <w:rPr>
           <w:noProof/>
-          <w:lang w:eastAsia="ko-KR" w:bidi="ar-SA"/>
         </w:rPr>
         <w:lastRenderedPageBreak/>
         <w:drawing>
@@ -348,7 +355,6 @@
       <w:r>
         <w:rPr>
           <w:noProof/>
-          <w:lang w:eastAsia="ko-KR" w:bidi="ar-SA"/>
         </w:rPr>
         <w:drawing>
           <wp:inline distT="0" distB="0" distL="0" distR="0" wp14:anchorId="250EFAC4" wp14:editId="357D22B0">
@@ -475,11 +481,7 @@
       </w:r>
       <w:proofErr w:type="spellEnd"/>
       <w:r>
-        <w:t xml:space="preserve"> as Username </w:t>
-      </w:r>
-      <w:commentRangeStart w:id="0"/>
-      <w:r>
-        <w:t xml:space="preserve">and </w:t>
+        <w:t xml:space="preserve"> as Username and </w:t>
       </w:r>
       <w:proofErr w:type="spellStart"/>
       <w:r>
@@ -496,30 +498,10 @@
         <w:t>SID</w:t>
       </w:r>
       <w:r>
-        <w:t xml:space="preserve"> </w:t>
-      </w:r>
-      <w:commentRangeEnd w:id="0"/>
-      <w:r>
-        <w:rPr>
-          <w:rStyle w:val="CommentReference"/>
-          <w:rFonts w:cs="Cordia New"/>
-        </w:rPr>
-        <w:commentReference w:id="0"/>
-      </w:r>
-      <w:r>
-        <w:t>(this is the database prepared earlier). These parameters shall be set based on yo</w:t>
-      </w:r>
-      <w:bookmarkStart w:id="1" w:name="_GoBack"/>
-      <w:bookmarkEnd w:id="1"/>
-      <w:r>
-        <w:t>ur environments.</w:t>
-      </w:r>
-      <w:r>
-        <w:t xml:space="preserve"> </w:t>
-      </w:r>
-      <w:commentRangeStart w:id="2"/>
-      <w:r>
-        <w:t xml:space="preserve">Click the </w:t>
+        <w:t xml:space="preserve"> (this is the database prepared earlier). These parameters shall be set based on your environments.</w:t>
+      </w:r>
+      <w:r>
+        <w:t xml:space="preserve"> Click the </w:t>
       </w:r>
       <w:r>
         <w:rPr>
@@ -554,14 +536,6 @@
       </w:r>
       <w:r>
         <w:t xml:space="preserve"> button to connect to the database.</w:t>
-      </w:r>
-      <w:commentRangeEnd w:id="2"/>
-      <w:r>
-        <w:rPr>
-          <w:rStyle w:val="CommentReference"/>
-          <w:rFonts w:cs="Cordia New"/>
-        </w:rPr>
-        <w:commentReference w:id="2"/>
       </w:r>
     </w:p>
     <w:p/>
@@ -572,7 +546,6 @@
       <w:r>
         <w:rPr>
           <w:noProof/>
-          <w:lang w:eastAsia="ko-KR" w:bidi="ar-SA"/>
         </w:rPr>
         <w:drawing>
           <wp:inline distT="0" distB="0" distL="0" distR="0" wp14:anchorId="6D11803A" wp14:editId="1BBC6E80">
@@ -592,7 +565,7 @@
                     </pic:cNvPicPr>
                   </pic:nvPicPr>
                   <pic:blipFill>
-                    <a:blip r:embed="rId11">
+                    <a:blip r:embed="rId9">
                       <a:extLst>
                         <a:ext uri="{28A0092B-C50C-407E-A947-70E740481C1C}">
                           <a14:useLocalDpi xmlns:a14="http://schemas.microsoft.com/office/drawing/2010/main" val="0"/>
@@ -667,7 +640,6 @@
       <w:r>
         <w:rPr>
           <w:noProof/>
-          <w:lang w:eastAsia="ko-KR" w:bidi="ar-SA"/>
         </w:rPr>
         <w:lastRenderedPageBreak/>
         <w:drawing>
@@ -688,7 +660,7 @@
                     </pic:cNvPicPr>
                   </pic:nvPicPr>
                   <pic:blipFill>
-                    <a:blip r:embed="rId12">
+                    <a:blip r:embed="rId10">
                       <a:extLst>
                         <a:ext uri="{28A0092B-C50C-407E-A947-70E740481C1C}">
                           <a14:useLocalDpi xmlns:a14="http://schemas.microsoft.com/office/drawing/2010/main" val="0"/>
@@ -807,7 +779,6 @@
       <w:r>
         <w:rPr>
           <w:noProof/>
-          <w:lang w:eastAsia="ko-KR" w:bidi="ar-SA"/>
         </w:rPr>
         <w:drawing>
           <wp:inline distT="0" distB="0" distL="0" distR="0" wp14:anchorId="67F3FD77" wp14:editId="6F17166F">
@@ -827,7 +798,7 @@
                     </pic:cNvPicPr>
                   </pic:nvPicPr>
                   <pic:blipFill>
-                    <a:blip r:embed="rId13">
+                    <a:blip r:embed="rId11">
                       <a:extLst>
                         <a:ext uri="{28A0092B-C50C-407E-A947-70E740481C1C}">
                           <a14:useLocalDpi xmlns:a14="http://schemas.microsoft.com/office/drawing/2010/main" val="0"/>
@@ -936,7 +907,6 @@
       <w:r>
         <w:rPr>
           <w:noProof/>
-          <w:lang w:eastAsia="ko-KR" w:bidi="ar-SA"/>
         </w:rPr>
         <w:drawing>
           <wp:inline distT="0" distB="0" distL="0" distR="0" wp14:anchorId="62E86D95" wp14:editId="0B58B07A">
@@ -956,7 +926,7 @@
                     </pic:cNvPicPr>
                   </pic:nvPicPr>
                   <pic:blipFill>
-                    <a:blip r:embed="rId14">
+                    <a:blip r:embed="rId12">
                       <a:extLst>
                         <a:ext uri="{28A0092B-C50C-407E-A947-70E740481C1C}">
                           <a14:useLocalDpi xmlns:a14="http://schemas.microsoft.com/office/drawing/2010/main" val="0"/>
@@ -1038,7 +1008,6 @@
       <w:r>
         <w:rPr>
           <w:noProof/>
-          <w:lang w:eastAsia="ko-KR" w:bidi="ar-SA"/>
         </w:rPr>
         <w:lastRenderedPageBreak/>
         <w:drawing>
@@ -1059,7 +1028,7 @@
                     </pic:cNvPicPr>
                   </pic:nvPicPr>
                   <pic:blipFill>
-                    <a:blip r:embed="rId15">
+                    <a:blip r:embed="rId13">
                       <a:extLst>
                         <a:ext uri="{28A0092B-C50C-407E-A947-70E740481C1C}">
                           <a14:useLocalDpi xmlns:a14="http://schemas.microsoft.com/office/drawing/2010/main" val="0"/>
@@ -1129,7 +1098,6 @@
       <w:r>
         <w:rPr>
           <w:noProof/>
-          <w:lang w:eastAsia="ko-KR" w:bidi="ar-SA"/>
         </w:rPr>
         <w:drawing>
           <wp:inline distT="0" distB="0" distL="0" distR="0" wp14:anchorId="4976F47B" wp14:editId="3C966426">
@@ -1149,7 +1117,7 @@
                     </pic:cNvPicPr>
                   </pic:nvPicPr>
                   <pic:blipFill>
-                    <a:blip r:embed="rId16">
+                    <a:blip r:embed="rId14">
                       <a:extLst>
                         <a:ext uri="{28A0092B-C50C-407E-A947-70E740481C1C}">
                           <a14:useLocalDpi xmlns:a14="http://schemas.microsoft.com/office/drawing/2010/main" val="0"/>
@@ -1253,68 +1221,8 @@
 </w:document>
 </file>
 
-<file path=word/comments.xml><?xml version="1.0" encoding="utf-8"?>
-<w:comments xmlns:wpc="http://schemas.microsoft.com/office/word/2010/wordprocessingCanvas" xmlns:mo="http://schemas.microsoft.com/office/mac/office/2008/main" xmlns:mc="http://schemas.openxmlformats.org/markup-compatibility/2006" xmlns:mv="urn:schemas-microsoft-com:mac:vml" xmlns:o="urn:schemas-microsoft-com:office:office" xmlns:r="http://schemas.openxmlformats.org/officeDocument/2006/relationships" xmlns:m="http://schemas.openxmlformats.org/officeDocument/2006/math" xmlns:v="urn:schemas-microsoft-com:vml" xmlns:wp14="http://schemas.microsoft.com/office/word/2010/wordprocessingDrawing" xmlns:wp="http://schemas.openxmlformats.org/drawingml/2006/wordprocessingDrawing" xmlns:w10="urn:schemas-microsoft-com:office:word" xmlns:w="http://schemas.openxmlformats.org/wordprocessingml/2006/main" xmlns:w14="http://schemas.microsoft.com/office/word/2010/wordml" xmlns:w15="http://schemas.microsoft.com/office/word/2012/wordml" xmlns:wpg="http://schemas.microsoft.com/office/word/2010/wordprocessingGroup" xmlns:wpi="http://schemas.microsoft.com/office/word/2010/wordprocessingInk" xmlns:wne="http://schemas.microsoft.com/office/word/2006/wordml" xmlns:wps="http://schemas.microsoft.com/office/word/2010/wordprocessingShape" mc:Ignorable="w14 w15 wp14">
-  <w:comment w:id="0" w:author="Kulvatunyou, Boonserm (Fed)" w:date="2016-08-17T20:39:00Z" w:initials="KB(">
-    <w:p>
-      <w:pPr>
-        <w:pStyle w:val="CommentText"/>
-      </w:pPr>
-      <w:r>
-        <w:rPr>
-          <w:rStyle w:val="CommentReference"/>
-        </w:rPr>
-        <w:annotationRef/>
-      </w:r>
-      <w:r>
-        <w:t>To be consistent with the example name above, the SID should be “</w:t>
-      </w:r>
-      <w:proofErr w:type="spellStart"/>
-      <w:r>
-        <w:t>oagsrt_revision</w:t>
-      </w:r>
-      <w:proofErr w:type="spellEnd"/>
-      <w:r>
-        <w:t>” right? If so, could you update this as well as in the figure.</w:t>
-      </w:r>
-    </w:p>
-  </w:comment>
-  <w:comment w:id="2" w:author="Kulvatunyou, Boonserm (Fed)" w:date="2016-08-17T20:42:00Z" w:initials="KB(">
-    <w:p>
-      <w:pPr>
-        <w:pStyle w:val="CommentText"/>
-      </w:pPr>
-      <w:r>
-        <w:rPr>
-          <w:rStyle w:val="CommentReference"/>
-        </w:rPr>
-        <w:annotationRef/>
-      </w:r>
-      <w:r>
-        <w:t>Please review this.</w:t>
-      </w:r>
-    </w:p>
-  </w:comment>
-</w:comments>
-</file>
-
-<file path=word/commentsExtended.xml><?xml version="1.0" encoding="utf-8"?>
-<w15:commentsEx xmlns:wpc="http://schemas.microsoft.com/office/word/2010/wordprocessingCanvas" xmlns:mo="http://schemas.microsoft.com/office/mac/office/2008/main" xmlns:mc="http://schemas.openxmlformats.org/markup-compatibility/2006" xmlns:mv="urn:schemas-microsoft-com:mac:vml" xmlns:o="urn:schemas-microsoft-com:office:office" xmlns:r="http://schemas.openxmlformats.org/officeDocument/2006/relationships" xmlns:m="http://schemas.openxmlformats.org/officeDocument/2006/math" xmlns:v="urn:schemas-microsoft-com:vml" xmlns:wp14="http://schemas.microsoft.com/office/word/2010/wordprocessingDrawing" xmlns:wp="http://schemas.openxmlformats.org/drawingml/2006/wordprocessingDrawing" xmlns:w10="urn:schemas-microsoft-com:office:word" xmlns:w="http://schemas.openxmlformats.org/wordprocessingml/2006/main" xmlns:w14="http://schemas.microsoft.com/office/word/2010/wordml" xmlns:w15="http://schemas.microsoft.com/office/word/2012/wordml" xmlns:wpg="http://schemas.microsoft.com/office/word/2010/wordprocessingGroup" xmlns:wpi="http://schemas.microsoft.com/office/word/2010/wordprocessingInk" xmlns:wne="http://schemas.microsoft.com/office/word/2006/wordml" xmlns:wps="http://schemas.microsoft.com/office/word/2010/wordprocessingShape" mc:Ignorable="w14 w15 wp14">
-  <w15:commentEx w15:paraId="29FFE813" w15:done="1"/>
-  <w15:commentEx w15:paraId="40D59FCC" w15:done="1"/>
-</w15:commentsEx>
-</file>
-
-<file path=word/people.xml><?xml version="1.0" encoding="utf-8"?>
-<w15:people xmlns:wpc="http://schemas.microsoft.com/office/word/2010/wordprocessingCanvas" xmlns:mo="http://schemas.microsoft.com/office/mac/office/2008/main" xmlns:mc="http://schemas.openxmlformats.org/markup-compatibility/2006" xmlns:mv="urn:schemas-microsoft-com:mac:vml" xmlns:o="urn:schemas-microsoft-com:office:office" xmlns:r="http://schemas.openxmlformats.org/officeDocument/2006/relationships" xmlns:m="http://schemas.openxmlformats.org/officeDocument/2006/math" xmlns:v="urn:schemas-microsoft-com:vml" xmlns:wp14="http://schemas.microsoft.com/office/word/2010/wordprocessingDrawing" xmlns:wp="http://schemas.openxmlformats.org/drawingml/2006/wordprocessingDrawing" xmlns:w10="urn:schemas-microsoft-com:office:word" xmlns:w="http://schemas.openxmlformats.org/wordprocessingml/2006/main" xmlns:w14="http://schemas.microsoft.com/office/word/2010/wordml" xmlns:w15="http://schemas.microsoft.com/office/word/2012/wordml" xmlns:wpg="http://schemas.microsoft.com/office/word/2010/wordprocessingGroup" xmlns:wpi="http://schemas.microsoft.com/office/word/2010/wordprocessingInk" xmlns:wne="http://schemas.microsoft.com/office/word/2006/wordml" xmlns:wps="http://schemas.microsoft.com/office/word/2010/wordprocessingShape" mc:Ignorable="w14 w15 wp14">
-  <w15:person w15:author="Kulvatunyou, Boonserm (Fed)">
-    <w15:presenceInfo w15:providerId="AD" w15:userId="S-1-5-21-1908027396-2059629336-315576832-52830"/>
-  </w15:person>
-</w15:people>
-</file>
-
 <file path=word/styles.xml><?xml version="1.0" encoding="utf-8"?>
-<w:styles xmlns:mc="http://schemas.openxmlformats.org/markup-compatibility/2006" xmlns:r="http://schemas.openxmlformats.org/officeDocument/2006/relationships" xmlns:w="http://schemas.openxmlformats.org/wordprocessingml/2006/main" xmlns:w14="http://schemas.microsoft.com/office/word/2010/wordml" xmlns:w15="http://schemas.microsoft.com/office/word/2012/wordml" mc:Ignorable="w14 w15">
+<w:styles xmlns:mc="http://schemas.openxmlformats.org/markup-compatibility/2006" xmlns:r="http://schemas.openxmlformats.org/officeDocument/2006/relationships" xmlns:w="http://schemas.openxmlformats.org/wordprocessingml/2006/main" xmlns:w14="http://schemas.microsoft.com/office/word/2010/wordml" xmlns:w15="http://schemas.microsoft.com/office/word/2012/wordml" xmlns:w16se="http://schemas.microsoft.com/office/word/2015/wordml/symex" mc:Ignorable="w14 w15 w16se">
   <w:docDefaults>
     <w:rPrDefault>
       <w:rPr>
@@ -1331,7 +1239,7 @@
       </w:pPr>
     </w:pPrDefault>
   </w:docDefaults>
-  <w:latentStyles w:defLockedState="0" w:defUIPriority="99" w:defSemiHidden="0" w:defUnhideWhenUsed="0" w:defQFormat="0" w:count="381">
+  <w:latentStyles w:defLockedState="0" w:defUIPriority="99" w:defSemiHidden="0" w:defUnhideWhenUsed="0" w:defQFormat="0" w:count="372">
     <w:lsdException w:name="Normal" w:uiPriority="0" w:qFormat="1"/>
     <w:lsdException w:name="heading 1" w:uiPriority="9" w:qFormat="1"/>
     <w:lsdException w:name="heading 2" w:semiHidden="1" w:uiPriority="9" w:unhideWhenUsed="1" w:qFormat="1"/>
@@ -2285,7 +2193,7 @@
 </file>
 
 <file path=customXml/itemProps1.xml><?xml version="1.0" encoding="utf-8"?>
-<ds:datastoreItem xmlns:ds="http://schemas.openxmlformats.org/officeDocument/2006/customXml" ds:itemID="{26DE182C-67E1-9943-B534-691CC1330E4E}">
+<ds:datastoreItem xmlns:ds="http://schemas.openxmlformats.org/officeDocument/2006/customXml" ds:itemID="{CA265878-2615-4AAA-9097-686D16D5A2AB}">
   <ds:schemaRefs>
     <ds:schemaRef ds:uri="http://schemas.openxmlformats.org/officeDocument/2006/bibliography"/>
   </ds:schemaRefs>

</xml_diff>

<commit_message>
Contain latest for repository release 1.0
</commit_message>
<xml_diff>
--- a/documents/OAGIS Repository Installation Guide/OAGIS Repository Installation Guide.docx
+++ b/documents/OAGIS Repository Installation Guide/OAGIS Repository Installation Guide.docx
@@ -107,8 +107,6 @@
           <w:t>Creating Database</w:t>
         </w:r>
       </w:hyperlink>
-      <w:bookmarkStart w:id="0" w:name="_GoBack"/>
-      <w:bookmarkEnd w:id="0"/>
       <w:r>
         <w:t xml:space="preserve"> may be useful.</w:t>
       </w:r>
@@ -1002,6 +1000,41 @@
     </w:p>
     <w:p/>
     <w:p>
+      <w:r>
+        <w:t>You may receive a Prompt for the connection to that Data</w:t>
+      </w:r>
+      <w:r>
+        <w:t>b</w:t>
+      </w:r>
+      <w:r>
+        <w:t xml:space="preserve">ase. This is where you should select the connection you made earlier. Choose: </w:t>
+      </w:r>
+      <w:proofErr w:type="spellStart"/>
+      <w:r>
+        <w:rPr>
+          <w:i/>
+        </w:rPr>
+        <w:t>oagsrt_db</w:t>
+      </w:r>
+      <w:proofErr w:type="spellEnd"/>
+      <w:r>
+        <w:rPr>
+          <w:i/>
+        </w:rPr>
+        <w:t>,</w:t>
+      </w:r>
+      <w:r>
+        <w:t xml:space="preserve"> </w:t>
+      </w:r>
+      <w:r>
+        <w:t>and</w:t>
+      </w:r>
+      <w:r>
+        <w:t xml:space="preserve"> hit the enter key.</w:t>
+      </w:r>
+    </w:p>
+    <w:p/>
+    <w:p>
       <w:pPr>
         <w:jc w:val="center"/>
       </w:pPr>
@@ -1163,7 +1196,6 @@
     <w:p/>
     <w:p>
       <w:r>
-        <w:lastRenderedPageBreak/>
         <w:t>Finally</w:t>
       </w:r>
       <w:r>
@@ -1201,12 +1233,63 @@
       <w:r>
         <w:t xml:space="preserve">. </w:t>
       </w:r>
+    </w:p>
+    <w:p/>
+    <w:p>
+      <w:r>
+        <w:t>You may receive a Prompt for the connection to that Data</w:t>
+      </w:r>
+      <w:r>
+        <w:t>b</w:t>
+      </w:r>
+      <w:r>
+        <w:t xml:space="preserve">ase. This is where you should select the connection you made earlier. Choose: </w:t>
+      </w:r>
+      <w:proofErr w:type="spellStart"/>
+      <w:r>
+        <w:rPr>
+          <w:i/>
+        </w:rPr>
+        <w:t>oagsrt_db</w:t>
+      </w:r>
+      <w:proofErr w:type="spellEnd"/>
+      <w:r>
+        <w:rPr>
+          <w:i/>
+        </w:rPr>
+        <w:t>,</w:t>
+      </w:r>
+      <w:r>
+        <w:t xml:space="preserve"> next hit the enter key.</w:t>
+      </w:r>
+    </w:p>
+    <w:p/>
+    <w:p>
       <w:r>
         <w:t xml:space="preserve">Upon successful import of the data, use the worksheet to execute queries </w:t>
       </w:r>
       <w:r>
         <w:t>as so desire</w:t>
       </w:r>
+      <w:r>
+        <w:t>.</w:t>
+      </w:r>
+      <w:r>
+        <w:t xml:space="preserve"> See example queries in the included </w:t>
+      </w:r>
+      <w:bookmarkStart w:id="0" w:name="_GoBack"/>
+      <w:bookmarkEnd w:id="0"/>
+      <w:proofErr w:type="spellStart"/>
+      <w:r>
+        <w:rPr>
+          <w:b/>
+          <w:bCs/>
+          <w:i/>
+          <w:iCs/>
+        </w:rPr>
+        <w:t>ExampleQuery.sql</w:t>
+      </w:r>
+      <w:proofErr w:type="spellEnd"/>
       <w:r>
         <w:t>.</w:t>
       </w:r>
@@ -1716,7 +1799,6 @@
   <w:style w:type="character" w:default="1" w:styleId="DefaultParagraphFont">
     <w:name w:val="Default Paragraph Font"/>
     <w:uiPriority w:val="1"/>
-    <w:semiHidden/>
     <w:unhideWhenUsed/>
   </w:style>
   <w:style w:type="table" w:default="1" w:styleId="TableNormal">
@@ -2193,7 +2275,7 @@
 </file>
 
 <file path=customXml/itemProps1.xml><?xml version="1.0" encoding="utf-8"?>
-<ds:datastoreItem xmlns:ds="http://schemas.openxmlformats.org/officeDocument/2006/customXml" ds:itemID="{CA265878-2615-4AAA-9097-686D16D5A2AB}">
+<ds:datastoreItem xmlns:ds="http://schemas.openxmlformats.org/officeDocument/2006/customXml" ds:itemID="{AEC9AF00-6890-454C-B1E6-58F0573E7938}">
   <ds:schemaRefs>
     <ds:schemaRef ds:uri="http://schemas.openxmlformats.org/officeDocument/2006/bibliography"/>
   </ds:schemaRefs>

</xml_diff>